<commit_message>
Update Protocol IBD Characterisation.docx
</commit_message>
<xml_diff>
--- a/documents/Protocol IBD Characterisation.docx
+++ b/documents/Protocol IBD Characterisation.docx
@@ -5988,10 +5988,7 @@
       </w:pPr>
       <w:r>
         <w:lastRenderedPageBreak/>
-        <w:t xml:space="preserve">Partial </w:t>
-      </w:r>
-      <w:r>
-        <w:t>colectomy procedure</w:t>
+        <w:t>Partial colectomy procedure</w:t>
       </w:r>
     </w:p>
     <w:p>
@@ -6005,10 +6002,7 @@
         <w:jc w:val="both"/>
       </w:pPr>
       <w:r>
-        <w:t>Partial</w:t>
-      </w:r>
-      <w:r>
-        <w:t xml:space="preserve"> colectomy present</w:t>
+        <w:t>Partial colectomy present</w:t>
       </w:r>
     </w:p>
     <w:p>
@@ -6597,13 +6591,7 @@
         <w:jc w:val="both"/>
       </w:pPr>
       <w:r>
-        <w:t xml:space="preserve">Systemic IBD steroid </w:t>
-      </w:r>
-      <w:r>
-        <w:t xml:space="preserve">(broad) </w:t>
-      </w:r>
-      <w:r>
-        <w:t>exposure</w:t>
+        <w:t>Systemic IBD steroid (broad) exposure</w:t>
       </w:r>
     </w:p>
     <w:p>
@@ -14326,34 +14314,7 @@
                   <w:sz w:val="14"/>
                   <w:szCs w:val="14"/>
                 </w:rPr>
-                <w:t>https://github.com/ohdsi-studies/IbdCharacterization/blob/master/inst/cohorts/5</w:t>
-              </w:r>
-              <w:r>
-                <w:rPr>
-                  <w:rStyle w:val="Hyperlink"/>
-                  <w:rFonts w:eastAsia="Times New Roman"/>
-                  <w:sz w:val="14"/>
-                  <w:szCs w:val="14"/>
-                </w:rPr>
-                <w:t>63</w:t>
-              </w:r>
-              <w:r>
-                <w:rPr>
-                  <w:rStyle w:val="Hyperlink"/>
-                  <w:rFonts w:eastAsia="Times New Roman"/>
-                  <w:sz w:val="14"/>
-                  <w:szCs w:val="14"/>
-                </w:rPr>
-                <w:t>.</w:t>
-              </w:r>
-              <w:r>
-                <w:rPr>
-                  <w:rStyle w:val="Hyperlink"/>
-                  <w:rFonts w:eastAsia="Times New Roman"/>
-                  <w:sz w:val="14"/>
-                  <w:szCs w:val="14"/>
-                </w:rPr>
-                <w:t>json</w:t>
+                <w:t>https://github.com/ohdsi-studies/IbdCharacterization/blob/master/inst/cohorts/563.json</w:t>
               </w:r>
             </w:hyperlink>
             <w:r>
@@ -14430,16 +14391,7 @@
                   <w:sz w:val="14"/>
                   <w:szCs w:val="14"/>
                 </w:rPr>
-                <w:t>http://atlas-demo.ohdsi.org/#/cohortdefinition/177664</w:t>
-              </w:r>
-              <w:r>
-                <w:rPr>
-                  <w:rStyle w:val="Hyperlink"/>
-                  <w:rFonts w:eastAsia="Times New Roman"/>
-                  <w:sz w:val="14"/>
-                  <w:szCs w:val="14"/>
-                </w:rPr>
-                <w:t>8</w:t>
+                <w:t>http://atlas-demo.ohdsi.org/#/cohortdefinition/1776648</w:t>
               </w:r>
             </w:hyperlink>
           </w:p>
@@ -14508,16 +14460,7 @@
                 <w:sz w:val="14"/>
                 <w:szCs w:val="14"/>
               </w:rPr>
-              <w:t>History of t</w:t>
-            </w:r>
-            <w:r>
-              <w:rPr>
-                <w:rFonts w:eastAsia="Times New Roman"/>
-                <w:color w:val="000000"/>
-                <w:sz w:val="14"/>
-                <w:szCs w:val="14"/>
-              </w:rPr>
-              <w:t>otal c</w:t>
+              <w:t>History of total c</w:t>
             </w:r>
             <w:r>
               <w:rPr>
@@ -14545,7 +14488,7 @@
                 <w:szCs w:val="14"/>
               </w:rPr>
             </w:pPr>
-            <w:hyperlink r:id="rId128" w:history="1">
+            <w:hyperlink r:id="rId128" w:anchor="/cohortdefinition/1779367" w:history="1">
               <w:r>
                 <w:rPr>
                   <w:rStyle w:val="Hyperlink"/>
@@ -14573,6 +14516,25 @@
                 <w:szCs w:val="14"/>
               </w:rPr>
             </w:pPr>
+            <w:hyperlink r:id="rId129" w:history="1">
+              <w:r>
+                <w:rPr>
+                  <w:rStyle w:val="Hyperlink"/>
+                  <w:rFonts w:eastAsia="Times New Roman"/>
+                  <w:sz w:val="14"/>
+                  <w:szCs w:val="14"/>
+                </w:rPr>
+                <w:t>https://github.com/ohdsi-studies/IbdCharacterization/blob/master/inst/cohorts/574.json</w:t>
+              </w:r>
+            </w:hyperlink>
+            <w:r>
+              <w:rPr>
+                <w:rFonts w:eastAsia="Times New Roman"/>
+                <w:sz w:val="14"/>
+                <w:szCs w:val="14"/>
+              </w:rPr>
+              <w:t xml:space="preserve"> </w:t>
+            </w:r>
           </w:p>
         </w:tc>
       </w:tr>
@@ -14631,7 +14593,7 @@
                 <w:szCs w:val="14"/>
               </w:rPr>
             </w:pPr>
-            <w:hyperlink r:id="rId129" w:history="1">
+            <w:hyperlink r:id="rId130" w:anchor="/cohortdefinition/1779368" w:history="1">
               <w:r>
                 <w:rPr>
                   <w:rStyle w:val="Hyperlink"/>
@@ -14659,6 +14621,17 @@
                 <w:szCs w:val="14"/>
               </w:rPr>
             </w:pPr>
+            <w:hyperlink r:id="rId131" w:history="1">
+              <w:r>
+                <w:rPr>
+                  <w:rStyle w:val="Hyperlink"/>
+                  <w:rFonts w:eastAsia="Times New Roman"/>
+                  <w:sz w:val="14"/>
+                  <w:szCs w:val="14"/>
+                </w:rPr>
+                <w:t>https://github.com/ohdsi-studies/IbdCharacterization/blob/master/inst/cohorts/576.json</w:t>
+              </w:r>
+            </w:hyperlink>
           </w:p>
         </w:tc>
       </w:tr>
@@ -14688,16 +14661,7 @@
                 <w:sz w:val="14"/>
                 <w:szCs w:val="14"/>
               </w:rPr>
-              <w:t>History of p</w:t>
-            </w:r>
-            <w:r>
-              <w:rPr>
-                <w:rFonts w:eastAsia="Times New Roman"/>
-                <w:color w:val="000000"/>
-                <w:sz w:val="14"/>
-                <w:szCs w:val="14"/>
-              </w:rPr>
-              <w:t>artial c</w:t>
+              <w:t>History of partial c</w:t>
             </w:r>
             <w:r>
               <w:rPr>
@@ -14725,7 +14689,7 @@
                 <w:szCs w:val="14"/>
               </w:rPr>
             </w:pPr>
-            <w:hyperlink r:id="rId130" w:history="1">
+            <w:hyperlink r:id="rId132" w:anchor="/cohortdefinition/1779370" w:history="1">
               <w:r>
                 <w:rPr>
                   <w:rStyle w:val="Hyperlink"/>
@@ -14753,6 +14717,25 @@
                 <w:szCs w:val="14"/>
               </w:rPr>
             </w:pPr>
+            <w:hyperlink r:id="rId133" w:history="1">
+              <w:r>
+                <w:rPr>
+                  <w:rStyle w:val="Hyperlink"/>
+                  <w:rFonts w:eastAsia="Times New Roman"/>
+                  <w:sz w:val="14"/>
+                  <w:szCs w:val="14"/>
+                </w:rPr>
+                <w:t>https://github.com/ohdsi-studies/IbdCharacterization/blob/master/inst/cohorts/575.json</w:t>
+              </w:r>
+            </w:hyperlink>
+            <w:r>
+              <w:rPr>
+                <w:rFonts w:eastAsia="Times New Roman"/>
+                <w:sz w:val="14"/>
+                <w:szCs w:val="14"/>
+              </w:rPr>
+              <w:t xml:space="preserve"> </w:t>
+            </w:r>
           </w:p>
         </w:tc>
       </w:tr>
@@ -14783,6 +14766,7 @@
                 <w:sz w:val="14"/>
                 <w:szCs w:val="14"/>
               </w:rPr>
+              <w:lastRenderedPageBreak/>
               <w:t>Partial c</w:t>
             </w:r>
             <w:r>
@@ -14811,7 +14795,7 @@
                 <w:szCs w:val="14"/>
               </w:rPr>
             </w:pPr>
-            <w:hyperlink r:id="rId131" w:history="1">
+            <w:hyperlink r:id="rId134" w:anchor="/cohortdefinition/1779369" w:history="1">
               <w:r>
                 <w:rPr>
                   <w:rStyle w:val="Hyperlink"/>
@@ -14839,64 +14823,7 @@
                 <w:szCs w:val="14"/>
               </w:rPr>
             </w:pPr>
-          </w:p>
-        </w:tc>
-      </w:tr>
-      <w:tr>
-        <w:trPr>
-          <w:trHeight w:val="55"/>
-        </w:trPr>
-        <w:tc>
-          <w:tcPr>
-            <w:cnfStyle w:val="001000000000" w:firstRow="0" w:lastRow="0" w:firstColumn="1" w:lastColumn="0" w:oddVBand="0" w:evenVBand="0" w:oddHBand="0" w:evenHBand="0" w:firstRowFirstColumn="0" w:firstRowLastColumn="0" w:lastRowFirstColumn="0" w:lastRowLastColumn="0"/>
-            <w:tcW w:w="3150" w:type="dxa"/>
-            <w:vAlign w:val="center"/>
-          </w:tcPr>
-          <w:p>
-            <w:pPr>
-              <w:rPr>
-                <w:rFonts w:eastAsia="Times New Roman"/>
-                <w:color w:val="000000"/>
-                <w:sz w:val="14"/>
-                <w:szCs w:val="14"/>
-              </w:rPr>
-            </w:pPr>
-            <w:r>
-              <w:rPr>
-                <w:rFonts w:eastAsia="Times New Roman"/>
-                <w:color w:val="000000"/>
-                <w:sz w:val="14"/>
-                <w:szCs w:val="14"/>
-              </w:rPr>
-              <w:t>History of i</w:t>
-            </w:r>
-            <w:r>
-              <w:rPr>
-                <w:rFonts w:eastAsia="Times New Roman"/>
-                <w:color w:val="000000"/>
-                <w:sz w:val="14"/>
-                <w:szCs w:val="14"/>
-              </w:rPr>
-              <w:t>leostomy</w:t>
-            </w:r>
-          </w:p>
-        </w:tc>
-        <w:tc>
-          <w:tcPr>
-            <w:tcW w:w="2970" w:type="dxa"/>
-          </w:tcPr>
-          <w:p>
-            <w:pPr>
-              <w:jc w:val="both"/>
-              <w:cnfStyle w:val="000000000000" w:firstRow="0" w:lastRow="0" w:firstColumn="0" w:lastColumn="0" w:oddVBand="0" w:evenVBand="0" w:oddHBand="0" w:evenHBand="0" w:firstRowFirstColumn="0" w:firstRowLastColumn="0" w:lastRowFirstColumn="0" w:lastRowLastColumn="0"/>
-              <w:rPr>
-                <w:rFonts w:eastAsia="Times New Roman"/>
-                <w:color w:val="000000"/>
-                <w:sz w:val="14"/>
-                <w:szCs w:val="14"/>
-              </w:rPr>
-            </w:pPr>
-            <w:hyperlink r:id="rId132" w:anchor="/cohortdefinition/1776653" w:history="1">
+            <w:hyperlink r:id="rId135" w:history="1">
               <w:r>
                 <w:rPr>
                   <w:rStyle w:val="Hyperlink"/>
@@ -14904,8 +14831,75 @@
                   <w:sz w:val="14"/>
                   <w:szCs w:val="14"/>
                 </w:rPr>
-                <w:t>http://atlas-</w:t>
+                <w:t>https://github.com/ohdsi-studies/IbdCharacterization/blob/master/inst/cohorts/577.json</w:t>
               </w:r>
+            </w:hyperlink>
+            <w:r>
+              <w:rPr>
+                <w:rFonts w:eastAsia="Times New Roman"/>
+                <w:sz w:val="14"/>
+                <w:szCs w:val="14"/>
+              </w:rPr>
+              <w:t xml:space="preserve"> </w:t>
+            </w:r>
+          </w:p>
+        </w:tc>
+      </w:tr>
+      <w:tr>
+        <w:trPr>
+          <w:trHeight w:val="55"/>
+        </w:trPr>
+        <w:tc>
+          <w:tcPr>
+            <w:cnfStyle w:val="001000000000" w:firstRow="0" w:lastRow="0" w:firstColumn="1" w:lastColumn="0" w:oddVBand="0" w:evenVBand="0" w:oddHBand="0" w:evenHBand="0" w:firstRowFirstColumn="0" w:firstRowLastColumn="0" w:lastRowFirstColumn="0" w:lastRowLastColumn="0"/>
+            <w:tcW w:w="3150" w:type="dxa"/>
+            <w:vAlign w:val="center"/>
+          </w:tcPr>
+          <w:p>
+            <w:pPr>
+              <w:rPr>
+                <w:rFonts w:eastAsia="Times New Roman"/>
+                <w:color w:val="000000"/>
+                <w:sz w:val="14"/>
+                <w:szCs w:val="14"/>
+              </w:rPr>
+            </w:pPr>
+            <w:r>
+              <w:rPr>
+                <w:rFonts w:eastAsia="Times New Roman"/>
+                <w:color w:val="000000"/>
+                <w:sz w:val="14"/>
+                <w:szCs w:val="14"/>
+              </w:rPr>
+              <w:t>History of i</w:t>
+            </w:r>
+            <w:r>
+              <w:rPr>
+                <w:rFonts w:eastAsia="Times New Roman"/>
+                <w:color w:val="000000"/>
+                <w:sz w:val="14"/>
+                <w:szCs w:val="14"/>
+              </w:rPr>
+              <w:t>leostomy</w:t>
+            </w:r>
+          </w:p>
+        </w:tc>
+        <w:tc>
+          <w:tcPr>
+            <w:tcW w:w="2970" w:type="dxa"/>
+          </w:tcPr>
+          <w:p>
+            <w:pPr>
+              <w:jc w:val="both"/>
+              <w:cnfStyle w:val="000000000000" w:firstRow="0" w:lastRow="0" w:firstColumn="0" w:lastColumn="0" w:oddVBand="0" w:evenVBand="0" w:oddHBand="0" w:evenHBand="0" w:firstRowFirstColumn="0" w:firstRowLastColumn="0" w:lastRowFirstColumn="0" w:lastRowLastColumn="0"/>
+              <w:rPr>
+                <w:rFonts w:eastAsia="Times New Roman"/>
+                <w:color w:val="000000"/>
+                <w:sz w:val="14"/>
+                <w:szCs w:val="14"/>
+              </w:rPr>
+            </w:pPr>
+            <w:hyperlink r:id="rId136" w:anchor="/cohortdefinition/1776653" w:history="1">
               <w:r>
                 <w:rPr>
                   <w:rStyle w:val="Hyperlink"/>
@@ -14913,9 +14907,27 @@
                   <w:sz w:val="14"/>
                   <w:szCs w:val="14"/>
                 </w:rPr>
-                <w:lastRenderedPageBreak/>
-                <w:t>demo.ohdsi.</w:t>
+                <w:t>http://atlas-demo.ohdsi.org/#/cohortdefinition/1776653</w:t>
               </w:r>
+            </w:hyperlink>
+          </w:p>
+        </w:tc>
+        <w:tc>
+          <w:tcPr>
+            <w:tcW w:w="3420" w:type="dxa"/>
+          </w:tcPr>
+          <w:p>
+            <w:pPr>
+              <w:jc w:val="both"/>
+              <w:cnfStyle w:val="000000000000" w:firstRow="0" w:lastRow="0" w:firstColumn="0" w:lastColumn="0" w:oddVBand="0" w:evenVBand="0" w:oddHBand="0" w:evenHBand="0" w:firstRowFirstColumn="0" w:firstRowLastColumn="0" w:lastRowFirstColumn="0" w:lastRowLastColumn="0"/>
+              <w:rPr>
+                <w:rFonts w:eastAsia="Times New Roman"/>
+                <w:color w:val="000000"/>
+                <w:sz w:val="14"/>
+                <w:szCs w:val="14"/>
+              </w:rPr>
+            </w:pPr>
+            <w:hyperlink r:id="rId137" w:history="1">
               <w:r>
                 <w:rPr>
                   <w:rStyle w:val="Hyperlink"/>
@@ -14923,54 +14935,7 @@
                   <w:sz w:val="14"/>
                   <w:szCs w:val="14"/>
                 </w:rPr>
-                <w:t>o</w:t>
-              </w:r>
-              <w:r>
-                <w:rPr>
-                  <w:rStyle w:val="Hyperlink"/>
-                  <w:rFonts w:eastAsia="Times New Roman"/>
-                  <w:sz w:val="14"/>
-                  <w:szCs w:val="14"/>
-                </w:rPr>
-                <w:t>rg/#/cohortdefinition/1776653</w:t>
-              </w:r>
-            </w:hyperlink>
-          </w:p>
-        </w:tc>
-        <w:tc>
-          <w:tcPr>
-            <w:tcW w:w="3420" w:type="dxa"/>
-          </w:tcPr>
-          <w:p>
-            <w:pPr>
-              <w:jc w:val="both"/>
-              <w:cnfStyle w:val="000000000000" w:firstRow="0" w:lastRow="0" w:firstColumn="0" w:lastColumn="0" w:oddVBand="0" w:evenVBand="0" w:oddHBand="0" w:evenHBand="0" w:firstRowFirstColumn="0" w:firstRowLastColumn="0" w:lastRowFirstColumn="0" w:lastRowLastColumn="0"/>
-              <w:rPr>
-                <w:rFonts w:eastAsia="Times New Roman"/>
-                <w:color w:val="000000"/>
-                <w:sz w:val="14"/>
-                <w:szCs w:val="14"/>
-              </w:rPr>
-            </w:pPr>
-            <w:hyperlink r:id="rId133" w:history="1">
-              <w:r>
-                <w:rPr>
-                  <w:rStyle w:val="Hyperlink"/>
-                  <w:rFonts w:eastAsia="Times New Roman"/>
-                  <w:sz w:val="14"/>
-                  <w:szCs w:val="14"/>
-                </w:rPr>
-                <w:t>https://github.com/ohdsi-</w:t>
-              </w:r>
-              <w:r>
-                <w:rPr>
-                  <w:rStyle w:val="Hyperlink"/>
-                  <w:rFonts w:eastAsia="Times New Roman"/>
-                  <w:sz w:val="14"/>
-                  <w:szCs w:val="14"/>
-                </w:rPr>
-                <w:lastRenderedPageBreak/>
-                <w:t>studies/IbdCharacterization/blob/master/inst/cohorts/562.json</w:t>
+                <w:t>https://github.com/ohdsi-studies/IbdCharacterization/blob/master/inst/cohorts/562.json</w:t>
               </w:r>
             </w:hyperlink>
             <w:r>
@@ -15012,7 +14977,6 @@
                 <w:sz w:val="14"/>
                 <w:szCs w:val="14"/>
               </w:rPr>
-              <w:lastRenderedPageBreak/>
               <w:t>Ileostomy procedure</w:t>
             </w:r>
           </w:p>
@@ -15032,7 +14996,7 @@
                 <w:szCs w:val="14"/>
               </w:rPr>
             </w:pPr>
-            <w:hyperlink r:id="rId134" w:anchor="/cohortdefinition/1776652" w:history="1">
+            <w:hyperlink r:id="rId138" w:anchor="/cohortdefinition/1776652" w:history="1">
               <w:r>
                 <w:rPr>
                   <w:rStyle w:val="Hyperlink"/>
@@ -15060,7 +15024,7 @@
                 <w:szCs w:val="14"/>
               </w:rPr>
             </w:pPr>
-            <w:hyperlink r:id="rId135" w:history="1">
+            <w:hyperlink r:id="rId139" w:history="1">
               <w:r>
                 <w:rPr>
                   <w:rStyle w:val="Hyperlink"/>
@@ -15146,7 +15110,7 @@
                 <w:szCs w:val="14"/>
               </w:rPr>
             </w:pPr>
-            <w:hyperlink r:id="rId136" w:anchor="/cohortdefinition/1776654" w:history="1">
+            <w:hyperlink r:id="rId140" w:anchor="/cohortdefinition/1776654" w:history="1">
               <w:r>
                 <w:rPr>
                   <w:rStyle w:val="Hyperlink"/>
@@ -15174,7 +15138,7 @@
                 <w:szCs w:val="14"/>
               </w:rPr>
             </w:pPr>
-            <w:hyperlink r:id="rId137" w:history="1">
+            <w:hyperlink r:id="rId141" w:history="1">
               <w:r>
                 <w:rPr>
                   <w:rStyle w:val="Hyperlink"/>
@@ -15240,7 +15204,7 @@
                 <w:rStyle w:val="Hyperlink"/>
               </w:rPr>
             </w:pPr>
-            <w:hyperlink r:id="rId138" w:anchor="/cohortdefinition/1776655" w:history="1">
+            <w:hyperlink r:id="rId142" w:anchor="/cohortdefinition/1776655" w:history="1">
               <w:r>
                 <w:rPr>
                   <w:rStyle w:val="Hyperlink"/>
@@ -15268,7 +15232,7 @@
                 <w:szCs w:val="14"/>
               </w:rPr>
             </w:pPr>
-            <w:hyperlink r:id="rId139" w:history="1">
+            <w:hyperlink r:id="rId143" w:history="1">
               <w:r>
                 <w:rPr>
                   <w:rStyle w:val="Hyperlink"/>
@@ -15362,7 +15326,7 @@
                 <w:szCs w:val="14"/>
               </w:rPr>
             </w:pPr>
-            <w:hyperlink r:id="rId140" w:history="1">
+            <w:hyperlink r:id="rId144" w:history="1">
               <w:r>
                 <w:rPr>
                   <w:rStyle w:val="Hyperlink"/>
@@ -15435,7 +15399,7 @@
                 <w:lang w:bidi="he-IL"/>
               </w:rPr>
             </w:pPr>
-            <w:hyperlink r:id="rId141" w:anchor="/cohortdefinition/1778295" w:history="1">
+            <w:hyperlink r:id="rId145" w:anchor="/cohortdefinition/1778295" w:history="1">
               <w:r>
                 <w:rPr>
                   <w:rStyle w:val="Hyperlink"/>
@@ -15472,7 +15436,7 @@
                 <w:szCs w:val="14"/>
               </w:rPr>
             </w:pPr>
-            <w:hyperlink r:id="rId142" w:history="1">
+            <w:hyperlink r:id="rId146" w:history="1">
               <w:r>
                 <w:rPr>
                   <w:rStyle w:val="Hyperlink"/>
@@ -15531,7 +15495,7 @@
                 <w:szCs w:val="14"/>
               </w:rPr>
             </w:pPr>
-            <w:hyperlink r:id="rId143" w:anchor="/cohortdefinition/1776657" w:history="1">
+            <w:hyperlink r:id="rId147" w:anchor="/cohortdefinition/1776657" w:history="1">
               <w:r>
                 <w:rPr>
                   <w:rStyle w:val="Hyperlink"/>
@@ -15559,7 +15523,7 @@
                 <w:szCs w:val="14"/>
               </w:rPr>
             </w:pPr>
-            <w:hyperlink r:id="rId144" w:history="1">
+            <w:hyperlink r:id="rId148" w:history="1">
               <w:r>
                 <w:rPr>
                   <w:rStyle w:val="Hyperlink"/>
@@ -15630,7 +15594,7 @@
                 <w:szCs w:val="14"/>
               </w:rPr>
             </w:pPr>
-            <w:hyperlink r:id="rId145" w:anchor="/cohortdefinition/1776658" w:history="1">
+            <w:hyperlink r:id="rId149" w:anchor="/cohortdefinition/1776658" w:history="1">
               <w:r>
                 <w:rPr>
                   <w:rStyle w:val="Hyperlink"/>
@@ -15658,7 +15622,7 @@
                 <w:szCs w:val="14"/>
               </w:rPr>
             </w:pPr>
-            <w:hyperlink r:id="rId146" w:history="1">
+            <w:hyperlink r:id="rId150" w:history="1">
               <w:r>
                 <w:rPr>
                   <w:rStyle w:val="Hyperlink"/>
@@ -15726,7 +15690,7 @@
                 <w:szCs w:val="14"/>
               </w:rPr>
             </w:pPr>
-            <w:hyperlink r:id="rId147" w:anchor="/cohortdefinition/1776659" w:history="1">
+            <w:hyperlink r:id="rId151" w:anchor="/cohortdefinition/1776659" w:history="1">
               <w:r>
                 <w:rPr>
                   <w:rStyle w:val="Hyperlink"/>
@@ -15754,7 +15718,7 @@
                 <w:szCs w:val="14"/>
               </w:rPr>
             </w:pPr>
-            <w:hyperlink r:id="rId148" w:history="1">
+            <w:hyperlink r:id="rId152" w:history="1">
               <w:r>
                 <w:rPr>
                   <w:rStyle w:val="Hyperlink"/>
@@ -15823,7 +15787,7 @@
                 <w:szCs w:val="14"/>
               </w:rPr>
             </w:pPr>
-            <w:hyperlink r:id="rId149" w:anchor="/cohortdefinition/1776660" w:history="1">
+            <w:hyperlink r:id="rId153" w:anchor="/cohortdefinition/1776660" w:history="1">
               <w:r>
                 <w:rPr>
                   <w:rStyle w:val="Hyperlink"/>
@@ -15851,7 +15815,7 @@
                 <w:szCs w:val="14"/>
               </w:rPr>
             </w:pPr>
-            <w:hyperlink r:id="rId150" w:history="1">
+            <w:hyperlink r:id="rId154" w:history="1">
               <w:r>
                 <w:rPr>
                   <w:rStyle w:val="Hyperlink"/>
@@ -15919,7 +15883,7 @@
                 <w:szCs w:val="14"/>
               </w:rPr>
             </w:pPr>
-            <w:hyperlink r:id="rId151" w:anchor="/cohortdefinition/1776661" w:history="1">
+            <w:hyperlink r:id="rId155" w:anchor="/cohortdefinition/1776661" w:history="1">
               <w:r>
                 <w:rPr>
                   <w:rStyle w:val="Hyperlink"/>
@@ -15947,7 +15911,7 @@
                 <w:szCs w:val="14"/>
               </w:rPr>
             </w:pPr>
-            <w:hyperlink r:id="rId152" w:history="1">
+            <w:hyperlink r:id="rId156" w:history="1">
               <w:r>
                 <w:rPr>
                   <w:rStyle w:val="Hyperlink"/>
@@ -16042,7 +16006,7 @@
                 <w:szCs w:val="14"/>
               </w:rPr>
             </w:pPr>
-            <w:hyperlink r:id="rId153" w:history="1">
+            <w:hyperlink r:id="rId157" w:history="1">
               <w:r>
                 <w:rPr>
                   <w:rStyle w:val="Hyperlink"/>
@@ -16110,7 +16074,7 @@
                 <w:szCs w:val="14"/>
               </w:rPr>
             </w:pPr>
-            <w:hyperlink r:id="rId154" w:anchor="/cohortdefinition/1776687" w:history="1">
+            <w:hyperlink r:id="rId158" w:anchor="/cohortdefinition/1776687" w:history="1">
               <w:r>
                 <w:rPr>
                   <w:rStyle w:val="Hyperlink"/>
@@ -16138,7 +16102,7 @@
                 <w:szCs w:val="14"/>
               </w:rPr>
             </w:pPr>
-            <w:hyperlink r:id="rId155" w:history="1">
+            <w:hyperlink r:id="rId159" w:history="1">
               <w:r>
                 <w:rPr>
                   <w:rStyle w:val="Hyperlink"/>
@@ -16207,7 +16171,7 @@
                 <w:szCs w:val="14"/>
               </w:rPr>
             </w:pPr>
-            <w:hyperlink r:id="rId156" w:anchor="/cohortdefinition/1776689" w:history="1">
+            <w:hyperlink r:id="rId160" w:anchor="/cohortdefinition/1776689" w:history="1">
               <w:r>
                 <w:rPr>
                   <w:rStyle w:val="Hyperlink"/>
@@ -16235,7 +16199,7 @@
                 <w:szCs w:val="14"/>
               </w:rPr>
             </w:pPr>
-            <w:hyperlink r:id="rId157" w:history="1">
+            <w:hyperlink r:id="rId161" w:history="1">
               <w:r>
                 <w:rPr>
                   <w:rStyle w:val="Hyperlink"/>
@@ -16329,7 +16293,7 @@
                 <w:szCs w:val="14"/>
               </w:rPr>
             </w:pPr>
-            <w:hyperlink r:id="rId158" w:history="1">
+            <w:hyperlink r:id="rId162" w:history="1">
               <w:r>
                 <w:rPr>
                   <w:rStyle w:val="Hyperlink"/>
@@ -16431,7 +16395,7 @@
                 <w:szCs w:val="14"/>
               </w:rPr>
             </w:pPr>
-            <w:hyperlink r:id="rId159" w:anchor="/cohortdefinition/222" w:history="1">
+            <w:hyperlink r:id="rId163" w:anchor="/cohortdefinition/222" w:history="1">
               <w:r>
                 <w:rPr>
                   <w:rStyle w:val="Hyperlink"/>
@@ -16459,7 +16423,7 @@
                 <w:szCs w:val="14"/>
               </w:rPr>
             </w:pPr>
-            <w:hyperlink r:id="rId160" w:history="1">
+            <w:hyperlink r:id="rId164" w:history="1">
               <w:r>
                 <w:rPr>
                   <w:rStyle w:val="Hyperlink"/>
@@ -16519,7 +16483,7 @@
                 <w:szCs w:val="14"/>
               </w:rPr>
             </w:pPr>
-            <w:hyperlink r:id="rId161" w:anchor="/cohortdefinition/1776684" w:history="1">
+            <w:hyperlink r:id="rId165" w:anchor="/cohortdefinition/1776684" w:history="1">
               <w:r>
                 <w:rPr>
                   <w:rStyle w:val="Hyperlink"/>
@@ -16547,7 +16511,7 @@
                 <w:szCs w:val="14"/>
               </w:rPr>
             </w:pPr>
-            <w:hyperlink r:id="rId162" w:history="1">
+            <w:hyperlink r:id="rId166" w:history="1">
               <w:r>
                 <w:rPr>
                   <w:rStyle w:val="Hyperlink"/>
@@ -16615,7 +16579,7 @@
                 <w:szCs w:val="14"/>
               </w:rPr>
             </w:pPr>
-            <w:hyperlink r:id="rId163" w:anchor="/cohortdefinition/1776685" w:history="1">
+            <w:hyperlink r:id="rId167" w:anchor="/cohortdefinition/1776685" w:history="1">
               <w:r>
                 <w:rPr>
                   <w:rStyle w:val="Hyperlink"/>
@@ -16643,7 +16607,7 @@
                 <w:szCs w:val="14"/>
               </w:rPr>
             </w:pPr>
-            <w:hyperlink r:id="rId164" w:history="1">
+            <w:hyperlink r:id="rId168" w:history="1">
               <w:r>
                 <w:rPr>
                   <w:rStyle w:val="Hyperlink"/>
@@ -16651,7 +16615,17 @@
                   <w:sz w:val="14"/>
                   <w:szCs w:val="14"/>
                 </w:rPr>
-                <w:t>https://github.com/ohdsi-studies/IbdCharacterization/blob/master/inst/cohorts/712.json</w:t>
+                <w:t>https://github.com/ohdsi-studies/IbdCharacterization/blob/master/inst/cohorts/</w:t>
+              </w:r>
+              <w:r>
+                <w:rPr>
+                  <w:rStyle w:val="Hyperlink"/>
+                  <w:rFonts w:eastAsia="Times New Roman"/>
+                  <w:sz w:val="14"/>
+                  <w:szCs w:val="14"/>
+                </w:rPr>
+                <w:lastRenderedPageBreak/>
+                <w:t>712.json</w:t>
               </w:r>
             </w:hyperlink>
             <w:r>
@@ -16693,6 +16667,7 @@
                 <w:sz w:val="14"/>
                 <w:szCs w:val="14"/>
               </w:rPr>
+              <w:lastRenderedPageBreak/>
               <w:t>Cervical cancer benign</w:t>
             </w:r>
           </w:p>
@@ -16712,7 +16687,7 @@
                 <w:szCs w:val="14"/>
               </w:rPr>
             </w:pPr>
-            <w:hyperlink r:id="rId165" w:anchor="/cohortdefinition/1777417/definition" w:history="1">
+            <w:hyperlink r:id="rId169" w:anchor="/cohortdefinition/1777417/definition" w:history="1">
               <w:r>
                 <w:rPr>
                   <w:rStyle w:val="Hyperlink"/>
@@ -16740,7 +16715,7 @@
                 <w:szCs w:val="14"/>
               </w:rPr>
             </w:pPr>
-            <w:hyperlink r:id="rId166" w:history="1">
+            <w:hyperlink r:id="rId170" w:history="1">
               <w:r>
                 <w:rPr>
                   <w:rStyle w:val="Hyperlink"/>
@@ -16789,7 +16764,6 @@
                 <w:sz w:val="14"/>
                 <w:szCs w:val="14"/>
               </w:rPr>
-              <w:lastRenderedPageBreak/>
               <w:t>Cervical cancer malignant</w:t>
             </w:r>
           </w:p>
@@ -16809,7 +16783,7 @@
                 <w:szCs w:val="14"/>
               </w:rPr>
             </w:pPr>
-            <w:hyperlink r:id="rId167" w:anchor="/cohortdefinition/1777418/definition" w:history="1">
+            <w:hyperlink r:id="rId171" w:anchor="/cohortdefinition/1777418/definition" w:history="1">
               <w:r>
                 <w:rPr>
                   <w:rStyle w:val="Hyperlink"/>
@@ -16837,7 +16811,7 @@
                 <w:szCs w:val="14"/>
               </w:rPr>
             </w:pPr>
-            <w:hyperlink r:id="rId168" w:history="1">
+            <w:hyperlink r:id="rId172" w:history="1">
               <w:r>
                 <w:rPr>
                   <w:rStyle w:val="Hyperlink"/>
@@ -16906,7 +16880,7 @@
                 <w:szCs w:val="14"/>
               </w:rPr>
             </w:pPr>
-            <w:hyperlink r:id="rId169" w:anchor="/cohortdefinition/1777419/definition" w:history="1">
+            <w:hyperlink r:id="rId173" w:anchor="/cohortdefinition/1777419/definition" w:history="1">
               <w:r>
                 <w:rPr>
                   <w:rStyle w:val="Hyperlink"/>
@@ -16934,7 +16908,7 @@
                 <w:szCs w:val="14"/>
               </w:rPr>
             </w:pPr>
-            <w:hyperlink r:id="rId170" w:history="1">
+            <w:hyperlink r:id="rId174" w:history="1">
               <w:r>
                 <w:rPr>
                   <w:rStyle w:val="Hyperlink"/>
@@ -17002,7 +16976,7 @@
                 <w:szCs w:val="14"/>
               </w:rPr>
             </w:pPr>
-            <w:hyperlink r:id="rId171" w:anchor="/cohortdefinition/1777420" w:history="1">
+            <w:hyperlink r:id="rId175" w:anchor="/cohortdefinition/1777420" w:history="1">
               <w:r>
                 <w:rPr>
                   <w:rStyle w:val="Hyperlink"/>
@@ -17030,7 +17004,7 @@
                 <w:szCs w:val="14"/>
               </w:rPr>
             </w:pPr>
-            <w:hyperlink r:id="rId172" w:history="1">
+            <w:hyperlink r:id="rId176" w:history="1">
               <w:r>
                 <w:rPr>
                   <w:rStyle w:val="Hyperlink"/>
@@ -17099,7 +17073,7 @@
                 <w:szCs w:val="14"/>
               </w:rPr>
             </w:pPr>
-            <w:hyperlink r:id="rId173" w:anchor="/cohortdefinition/1777421" w:history="1">
+            <w:hyperlink r:id="rId177" w:anchor="/cohortdefinition/1777421" w:history="1">
               <w:r>
                 <w:rPr>
                   <w:rStyle w:val="Hyperlink"/>
@@ -17127,7 +17101,7 @@
                 <w:szCs w:val="14"/>
               </w:rPr>
             </w:pPr>
-            <w:hyperlink r:id="rId174" w:history="1">
+            <w:hyperlink r:id="rId178" w:history="1">
               <w:r>
                 <w:rPr>
                   <w:rStyle w:val="Hyperlink"/>
@@ -17195,7 +17169,7 @@
                 <w:szCs w:val="14"/>
               </w:rPr>
             </w:pPr>
-            <w:hyperlink r:id="rId175" w:anchor="/cohortdefinition/1777422" w:history="1">
+            <w:hyperlink r:id="rId179" w:anchor="/cohortdefinition/1777422" w:history="1">
               <w:r>
                 <w:rPr>
                   <w:rStyle w:val="Hyperlink"/>
@@ -17223,7 +17197,7 @@
                 <w:szCs w:val="14"/>
               </w:rPr>
             </w:pPr>
-            <w:hyperlink r:id="rId176" w:history="1">
+            <w:hyperlink r:id="rId180" w:history="1">
               <w:r>
                 <w:rPr>
                   <w:rStyle w:val="Hyperlink"/>
@@ -17292,7 +17266,7 @@
                 <w:szCs w:val="14"/>
               </w:rPr>
             </w:pPr>
-            <w:hyperlink r:id="rId177" w:anchor="/cohortdefinition/1777423" w:history="1">
+            <w:hyperlink r:id="rId181" w:anchor="/cohortdefinition/1777423" w:history="1">
               <w:r>
                 <w:rPr>
                   <w:rStyle w:val="Hyperlink"/>
@@ -17320,7 +17294,7 @@
                 <w:szCs w:val="14"/>
               </w:rPr>
             </w:pPr>
-            <w:hyperlink r:id="rId178" w:history="1">
+            <w:hyperlink r:id="rId182" w:history="1">
               <w:r>
                 <w:rPr>
                   <w:rStyle w:val="Hyperlink"/>
@@ -17388,7 +17362,7 @@
                 <w:szCs w:val="14"/>
               </w:rPr>
             </w:pPr>
-            <w:hyperlink r:id="rId179" w:anchor="/cohortdefinition/1777424" w:history="1">
+            <w:hyperlink r:id="rId183" w:anchor="/cohortdefinition/1777424" w:history="1">
               <w:r>
                 <w:rPr>
                   <w:rStyle w:val="Hyperlink"/>
@@ -17416,7 +17390,7 @@
                 <w:szCs w:val="14"/>
               </w:rPr>
             </w:pPr>
-            <w:hyperlink r:id="rId180" w:history="1">
+            <w:hyperlink r:id="rId184" w:history="1">
               <w:r>
                 <w:rPr>
                   <w:rStyle w:val="Hyperlink"/>
@@ -17485,7 +17459,7 @@
                 <w:szCs w:val="14"/>
               </w:rPr>
             </w:pPr>
-            <w:hyperlink r:id="rId181" w:anchor="/cohortdefinition/1777425" w:history="1">
+            <w:hyperlink r:id="rId185" w:anchor="/cohortdefinition/1777425" w:history="1">
               <w:r>
                 <w:rPr>
                   <w:rStyle w:val="Hyperlink"/>
@@ -17513,7 +17487,7 @@
                 <w:szCs w:val="14"/>
               </w:rPr>
             </w:pPr>
-            <w:hyperlink r:id="rId182" w:history="1">
+            <w:hyperlink r:id="rId186" w:history="1">
               <w:r>
                 <w:rPr>
                   <w:rStyle w:val="Hyperlink"/>
@@ -17581,7 +17555,7 @@
                 <w:szCs w:val="14"/>
               </w:rPr>
             </w:pPr>
-            <w:hyperlink r:id="rId183" w:anchor="/cohortdefinition/1777426" w:history="1">
+            <w:hyperlink r:id="rId187" w:anchor="/cohortdefinition/1777426" w:history="1">
               <w:r>
                 <w:rPr>
                   <w:rStyle w:val="Hyperlink"/>
@@ -17609,7 +17583,7 @@
                 <w:szCs w:val="14"/>
               </w:rPr>
             </w:pPr>
-            <w:hyperlink r:id="rId184" w:history="1">
+            <w:hyperlink r:id="rId188" w:history="1">
               <w:r>
                 <w:rPr>
                   <w:rStyle w:val="Hyperlink"/>
@@ -17678,7 +17652,7 @@
                 <w:szCs w:val="14"/>
               </w:rPr>
             </w:pPr>
-            <w:hyperlink r:id="rId185" w:anchor="/cohortdefinition/1777427" w:history="1">
+            <w:hyperlink r:id="rId189" w:anchor="/cohortdefinition/1777427" w:history="1">
               <w:r>
                 <w:rPr>
                   <w:rStyle w:val="Hyperlink"/>
@@ -17706,7 +17680,7 @@
                 <w:szCs w:val="14"/>
               </w:rPr>
             </w:pPr>
-            <w:hyperlink r:id="rId186" w:history="1">
+            <w:hyperlink r:id="rId190" w:history="1">
               <w:r>
                 <w:rPr>
                   <w:rStyle w:val="Hyperlink"/>
@@ -17819,7 +17793,7 @@
                 <w:szCs w:val="14"/>
               </w:rPr>
             </w:pPr>
-            <w:hyperlink r:id="rId187" w:anchor="/cohortdefinition/236" w:history="1">
+            <w:hyperlink r:id="rId191" w:anchor="/cohortdefinition/236" w:history="1">
               <w:r>
                 <w:rPr>
                   <w:rStyle w:val="Hyperlink"/>
@@ -17848,7 +17822,7 @@
                 <w:szCs w:val="14"/>
               </w:rPr>
             </w:pPr>
-            <w:hyperlink r:id="rId188" w:history="1">
+            <w:hyperlink r:id="rId192" w:history="1">
               <w:r>
                 <w:rPr>
                   <w:rStyle w:val="Hyperlink"/>
@@ -17909,7 +17883,7 @@
                 <w:szCs w:val="14"/>
               </w:rPr>
             </w:pPr>
-            <w:hyperlink r:id="rId189" w:anchor="/cohortdefinition/235" w:history="1">
+            <w:hyperlink r:id="rId193" w:anchor="/cohortdefinition/235" w:history="1">
               <w:r>
                 <w:rPr>
                   <w:rStyle w:val="Hyperlink"/>
@@ -17938,7 +17912,7 @@
                 <w:szCs w:val="14"/>
               </w:rPr>
             </w:pPr>
-            <w:hyperlink r:id="rId190" w:history="1">
+            <w:hyperlink r:id="rId194" w:history="1">
               <w:r>
                 <w:rPr>
                   <w:rStyle w:val="Hyperlink"/>
@@ -17998,7 +17972,7 @@
                 <w:szCs w:val="14"/>
               </w:rPr>
             </w:pPr>
-            <w:hyperlink r:id="rId191" w:anchor="/cohortdefinition/1776666" w:history="1">
+            <w:hyperlink r:id="rId195" w:anchor="/cohortdefinition/1776666" w:history="1">
               <w:r>
                 <w:rPr>
                   <w:rStyle w:val="Hyperlink"/>
@@ -18026,7 +18000,7 @@
                 <w:szCs w:val="14"/>
               </w:rPr>
             </w:pPr>
-            <w:hyperlink r:id="rId192" w:history="1">
+            <w:hyperlink r:id="rId196" w:history="1">
               <w:r>
                 <w:rPr>
                   <w:rStyle w:val="Hyperlink"/>
@@ -18094,7 +18068,7 @@
                 <w:szCs w:val="14"/>
               </w:rPr>
             </w:pPr>
-            <w:hyperlink r:id="rId193" w:anchor="/cohortdefinition/1776667" w:history="1">
+            <w:hyperlink r:id="rId197" w:anchor="/cohortdefinition/1776667" w:history="1">
               <w:r>
                 <w:rPr>
                   <w:rStyle w:val="Hyperlink"/>
@@ -18122,7 +18096,7 @@
                 <w:szCs w:val="14"/>
               </w:rPr>
             </w:pPr>
-            <w:hyperlink r:id="rId194" w:history="1">
+            <w:hyperlink r:id="rId198" w:history="1">
               <w:r>
                 <w:rPr>
                   <w:rStyle w:val="Hyperlink"/>
@@ -18191,7 +18165,7 @@
                 <w:szCs w:val="14"/>
               </w:rPr>
             </w:pPr>
-            <w:hyperlink r:id="rId195" w:anchor="/cohortdefinition/1776668" w:history="1">
+            <w:hyperlink r:id="rId199" w:anchor="/cohortdefinition/1776668" w:history="1">
               <w:r>
                 <w:rPr>
                   <w:rStyle w:val="Hyperlink"/>
@@ -18219,7 +18193,7 @@
                 <w:szCs w:val="14"/>
               </w:rPr>
             </w:pPr>
-            <w:hyperlink r:id="rId196" w:history="1">
+            <w:hyperlink r:id="rId200" w:history="1">
               <w:r>
                 <w:rPr>
                   <w:rStyle w:val="Hyperlink"/>
@@ -18321,7 +18295,7 @@
                 <w:szCs w:val="14"/>
               </w:rPr>
             </w:pPr>
-            <w:hyperlink r:id="rId197" w:anchor="/cohortdefinition/1776632" w:history="1">
+            <w:hyperlink r:id="rId201" w:anchor="/cohortdefinition/1776632" w:history="1">
               <w:r>
                 <w:rPr>
                   <w:rStyle w:val="Hyperlink"/>
@@ -18349,7 +18323,7 @@
                 <w:szCs w:val="14"/>
               </w:rPr>
             </w:pPr>
-            <w:hyperlink r:id="rId198" w:history="1">
+            <w:hyperlink r:id="rId202" w:history="1">
               <w:r>
                 <w:rPr>
                   <w:rStyle w:val="Hyperlink"/>
@@ -18417,7 +18391,7 @@
                 <w:szCs w:val="14"/>
               </w:rPr>
             </w:pPr>
-            <w:hyperlink r:id="rId199" w:anchor="/cohortdefinition/1776633" w:history="1">
+            <w:hyperlink r:id="rId203" w:anchor="/cohortdefinition/1776633" w:history="1">
               <w:r>
                 <w:rPr>
                   <w:rStyle w:val="Hyperlink"/>
@@ -18445,7 +18419,7 @@
                 <w:szCs w:val="14"/>
               </w:rPr>
             </w:pPr>
-            <w:hyperlink r:id="rId200" w:history="1">
+            <w:hyperlink r:id="rId204" w:history="1">
               <w:r>
                 <w:rPr>
                   <w:rStyle w:val="Hyperlink"/>
@@ -18453,7 +18427,17 @@
                   <w:sz w:val="14"/>
                   <w:szCs w:val="14"/>
                 </w:rPr>
-                <w:t>https://github.com/ohdsi-studies/IbdCharacterization/blob/master/inst/cohorts/609.json</w:t>
+                <w:t>https://github.com/ohdsi-studies/IbdCharacterization/blob/master/inst/cohorts/</w:t>
+              </w:r>
+              <w:r>
+                <w:rPr>
+                  <w:rStyle w:val="Hyperlink"/>
+                  <w:rFonts w:eastAsia="Times New Roman"/>
+                  <w:sz w:val="14"/>
+                  <w:szCs w:val="14"/>
+                </w:rPr>
+                <w:lastRenderedPageBreak/>
+                <w:t>609.json</w:t>
               </w:r>
             </w:hyperlink>
             <w:r>
@@ -18495,7 +18479,26 @@
                 <w:sz w:val="14"/>
                 <w:szCs w:val="14"/>
               </w:rPr>
-              <w:t>IBD biologics exposure</w:t>
+              <w:lastRenderedPageBreak/>
+              <w:t xml:space="preserve">5-ASA </w:t>
+            </w:r>
+            <w:r>
+              <w:rPr>
+                <w:rFonts w:eastAsia="Times New Roman"/>
+                <w:color w:val="000000"/>
+                <w:sz w:val="14"/>
+                <w:szCs w:val="14"/>
+              </w:rPr>
+              <w:t xml:space="preserve">colon </w:t>
+            </w:r>
+            <w:r>
+              <w:rPr>
+                <w:rFonts w:eastAsia="Times New Roman"/>
+                <w:color w:val="000000"/>
+                <w:sz w:val="14"/>
+                <w:szCs w:val="14"/>
+              </w:rPr>
+              <w:t>exposure</w:t>
             </w:r>
           </w:p>
         </w:tc>
@@ -18508,13 +18511,203 @@
               <w:jc w:val="both"/>
               <w:cnfStyle w:val="000000100000" w:firstRow="0" w:lastRow="0" w:firstColumn="0" w:lastColumn="0" w:oddVBand="0" w:evenVBand="0" w:oddHBand="1" w:evenHBand="0" w:firstRowFirstColumn="0" w:firstRowLastColumn="0" w:lastRowFirstColumn="0" w:lastRowLastColumn="0"/>
               <w:rPr>
-                <w:rFonts w:eastAsia="Times New Roman"/>
-                <w:color w:val="000000"/>
-                <w:sz w:val="14"/>
-                <w:szCs w:val="14"/>
-              </w:rPr>
-            </w:pPr>
-            <w:hyperlink r:id="rId201" w:anchor="/cohortdefinition/1776634" w:history="1">
+                <w:rStyle w:val="Hyperlink"/>
+                <w:rFonts w:eastAsia="Times New Roman"/>
+                <w:sz w:val="14"/>
+                <w:szCs w:val="14"/>
+              </w:rPr>
+            </w:pPr>
+            <w:hyperlink r:id="rId205" w:anchor="/cohortdefinition/1779417" w:history="1">
+              <w:r>
+                <w:rPr>
+                  <w:rStyle w:val="Hyperlink"/>
+                  <w:rFonts w:eastAsia="Times New Roman"/>
+                  <w:sz w:val="14"/>
+                  <w:szCs w:val="14"/>
+                </w:rPr>
+                <w:t>https://atlas-demo.ohdsi.org/#/cohortdefinition/1779417</w:t>
+              </w:r>
+            </w:hyperlink>
+          </w:p>
+        </w:tc>
+        <w:tc>
+          <w:tcPr>
+            <w:tcW w:w="3420" w:type="dxa"/>
+          </w:tcPr>
+          <w:p>
+            <w:pPr>
+              <w:jc w:val="both"/>
+              <w:cnfStyle w:val="000000100000" w:firstRow="0" w:lastRow="0" w:firstColumn="0" w:lastColumn="0" w:oddVBand="0" w:evenVBand="0" w:oddHBand="1" w:evenHBand="0" w:firstRowFirstColumn="0" w:firstRowLastColumn="0" w:lastRowFirstColumn="0" w:lastRowLastColumn="0"/>
+            </w:pPr>
+            <w:hyperlink r:id="rId206" w:history="1">
+              <w:r>
+                <w:rPr>
+                  <w:rStyle w:val="Hyperlink"/>
+                  <w:rFonts w:eastAsia="Times New Roman"/>
+                  <w:sz w:val="14"/>
+                  <w:szCs w:val="14"/>
+                </w:rPr>
+                <w:t>https://github.com/ohdsi-studies/IbdCharacterization/blob/master/inst/cohorts/617.json</w:t>
+              </w:r>
+            </w:hyperlink>
+          </w:p>
+        </w:tc>
+      </w:tr>
+      <w:tr>
+        <w:trPr>
+          <w:trHeight w:val="55"/>
+        </w:trPr>
+        <w:tc>
+          <w:tcPr>
+            <w:cnfStyle w:val="001000000000" w:firstRow="0" w:lastRow="0" w:firstColumn="1" w:lastColumn="0" w:oddVBand="0" w:evenVBand="0" w:oddHBand="0" w:evenHBand="0" w:firstRowFirstColumn="0" w:firstRowLastColumn="0" w:lastRowFirstColumn="0" w:lastRowLastColumn="0"/>
+            <w:tcW w:w="3150" w:type="dxa"/>
+            <w:vAlign w:val="center"/>
+          </w:tcPr>
+          <w:p>
+            <w:pPr>
+              <w:rPr>
+                <w:rFonts w:eastAsia="Times New Roman"/>
+                <w:color w:val="000000"/>
+                <w:sz w:val="14"/>
+                <w:szCs w:val="14"/>
+              </w:rPr>
+            </w:pPr>
+            <w:r>
+              <w:rPr>
+                <w:rFonts w:eastAsia="Times New Roman"/>
+                <w:color w:val="000000"/>
+                <w:sz w:val="14"/>
+                <w:szCs w:val="14"/>
+              </w:rPr>
+              <w:t xml:space="preserve">5-ASA </w:t>
+            </w:r>
+            <w:r>
+              <w:rPr>
+                <w:rFonts w:eastAsia="Times New Roman"/>
+                <w:color w:val="000000"/>
+                <w:sz w:val="14"/>
+                <w:szCs w:val="14"/>
+              </w:rPr>
+              <w:t xml:space="preserve">small bowel </w:t>
+            </w:r>
+            <w:r>
+              <w:rPr>
+                <w:rFonts w:eastAsia="Times New Roman"/>
+                <w:color w:val="000000"/>
+                <w:sz w:val="14"/>
+                <w:szCs w:val="14"/>
+              </w:rPr>
+              <w:t>exposure</w:t>
+            </w:r>
+          </w:p>
+        </w:tc>
+        <w:tc>
+          <w:tcPr>
+            <w:tcW w:w="2970" w:type="dxa"/>
+          </w:tcPr>
+          <w:p>
+            <w:pPr>
+              <w:jc w:val="both"/>
+              <w:cnfStyle w:val="000000000000" w:firstRow="0" w:lastRow="0" w:firstColumn="0" w:lastColumn="0" w:oddVBand="0" w:evenVBand="0" w:oddHBand="0" w:evenHBand="0" w:firstRowFirstColumn="0" w:firstRowLastColumn="0" w:lastRowFirstColumn="0" w:lastRowLastColumn="0"/>
+              <w:rPr>
+                <w:rStyle w:val="Hyperlink"/>
+                <w:rFonts w:eastAsia="Times New Roman"/>
+                <w:sz w:val="14"/>
+                <w:szCs w:val="14"/>
+              </w:rPr>
+            </w:pPr>
+            <w:hyperlink r:id="rId207" w:anchor="/cohortdefinition/1779418" w:history="1">
+              <w:r>
+                <w:rPr>
+                  <w:rStyle w:val="Hyperlink"/>
+                  <w:rFonts w:eastAsia="Times New Roman"/>
+                  <w:sz w:val="14"/>
+                  <w:szCs w:val="14"/>
+                </w:rPr>
+                <w:t>https://atlas-demo.ohdsi.org/#/cohortdefinition/1779418</w:t>
+              </w:r>
+            </w:hyperlink>
+          </w:p>
+        </w:tc>
+        <w:tc>
+          <w:tcPr>
+            <w:tcW w:w="3420" w:type="dxa"/>
+          </w:tcPr>
+          <w:p>
+            <w:pPr>
+              <w:jc w:val="both"/>
+              <w:cnfStyle w:val="000000000000" w:firstRow="0" w:lastRow="0" w:firstColumn="0" w:lastColumn="0" w:oddVBand="0" w:evenVBand="0" w:oddHBand="0" w:evenHBand="0" w:firstRowFirstColumn="0" w:firstRowLastColumn="0" w:lastRowFirstColumn="0" w:lastRowLastColumn="0"/>
+            </w:pPr>
+            <w:hyperlink r:id="rId208" w:history="1">
+              <w:r>
+                <w:rPr>
+                  <w:rStyle w:val="Hyperlink"/>
+                  <w:rFonts w:eastAsia="Times New Roman"/>
+                  <w:sz w:val="14"/>
+                  <w:szCs w:val="14"/>
+                </w:rPr>
+                <w:t>https://github.com/ohdsi-studies/IbdCharacterization/blob/master/inst/cohorts/618.json</w:t>
+              </w:r>
+            </w:hyperlink>
+            <w:r>
+              <w:rPr>
+                <w:rStyle w:val="Hyperlink"/>
+                <w:rFonts w:eastAsia="Times New Roman"/>
+                <w:sz w:val="14"/>
+                <w:szCs w:val="14"/>
+              </w:rPr>
+              <w:t xml:space="preserve"> </w:t>
+            </w:r>
+          </w:p>
+        </w:tc>
+      </w:tr>
+      <w:tr>
+        <w:trPr>
+          <w:cnfStyle w:val="000000100000" w:firstRow="0" w:lastRow="0" w:firstColumn="0" w:lastColumn="0" w:oddVBand="0" w:evenVBand="0" w:oddHBand="1" w:evenHBand="0" w:firstRowFirstColumn="0" w:firstRowLastColumn="0" w:lastRowFirstColumn="0" w:lastRowLastColumn="0"/>
+          <w:trHeight w:val="55"/>
+        </w:trPr>
+        <w:tc>
+          <w:tcPr>
+            <w:cnfStyle w:val="001000000000" w:firstRow="0" w:lastRow="0" w:firstColumn="1" w:lastColumn="0" w:oddVBand="0" w:evenVBand="0" w:oddHBand="0" w:evenHBand="0" w:firstRowFirstColumn="0" w:firstRowLastColumn="0" w:lastRowFirstColumn="0" w:lastRowLastColumn="0"/>
+            <w:tcW w:w="3150" w:type="dxa"/>
+            <w:vAlign w:val="center"/>
+          </w:tcPr>
+          <w:p>
+            <w:pPr>
+              <w:rPr>
+                <w:rFonts w:eastAsia="Times New Roman"/>
+                <w:color w:val="000000"/>
+                <w:sz w:val="14"/>
+                <w:szCs w:val="14"/>
+              </w:rPr>
+            </w:pPr>
+            <w:r>
+              <w:rPr>
+                <w:rFonts w:eastAsia="Times New Roman"/>
+                <w:color w:val="000000"/>
+                <w:sz w:val="14"/>
+                <w:szCs w:val="14"/>
+              </w:rPr>
+              <w:t>IBD biologics exposure</w:t>
+            </w:r>
+          </w:p>
+        </w:tc>
+        <w:tc>
+          <w:tcPr>
+            <w:tcW w:w="2970" w:type="dxa"/>
+          </w:tcPr>
+          <w:p>
+            <w:pPr>
+              <w:jc w:val="both"/>
+              <w:cnfStyle w:val="000000100000" w:firstRow="0" w:lastRow="0" w:firstColumn="0" w:lastColumn="0" w:oddVBand="0" w:evenVBand="0" w:oddHBand="1" w:evenHBand="0" w:firstRowFirstColumn="0" w:firstRowLastColumn="0" w:lastRowFirstColumn="0" w:lastRowLastColumn="0"/>
+              <w:rPr>
+                <w:rFonts w:eastAsia="Times New Roman"/>
+                <w:color w:val="000000"/>
+                <w:sz w:val="14"/>
+                <w:szCs w:val="14"/>
+              </w:rPr>
+            </w:pPr>
+            <w:hyperlink r:id="rId209" w:anchor="/cohortdefinition/1776634" w:history="1">
               <w:r>
                 <w:rPr>
                   <w:rStyle w:val="Hyperlink"/>
@@ -18542,7 +18735,7 @@
                 <w:szCs w:val="14"/>
               </w:rPr>
             </w:pPr>
-            <w:hyperlink r:id="rId202" w:history="1">
+            <w:hyperlink r:id="rId210" w:history="1">
               <w:r>
                 <w:rPr>
                   <w:rStyle w:val="Hyperlink"/>
@@ -18591,7 +18784,6 @@
                 <w:sz w:val="14"/>
                 <w:szCs w:val="14"/>
               </w:rPr>
-              <w:lastRenderedPageBreak/>
               <w:t xml:space="preserve">Systemic </w:t>
             </w:r>
             <w:r>
@@ -18636,7 +18828,7 @@
                 <w:szCs w:val="14"/>
               </w:rPr>
             </w:pPr>
-            <w:hyperlink r:id="rId203" w:history="1">
+            <w:hyperlink r:id="rId211" w:anchor="/cohortdefinition/1779371" w:history="1">
               <w:r>
                 <w:rPr>
                   <w:rStyle w:val="Hyperlink"/>
@@ -18659,67 +18851,10 @@
               <w:rPr>
                 <w:sz w:val="14"/>
                 <w:szCs w:val="14"/>
-              </w:rPr>
-            </w:pPr>
-          </w:p>
-        </w:tc>
-      </w:tr>
-      <w:tr>
-        <w:trPr>
-          <w:cnfStyle w:val="000000100000" w:firstRow="0" w:lastRow="0" w:firstColumn="0" w:lastColumn="0" w:oddVBand="0" w:evenVBand="0" w:oddHBand="1" w:evenHBand="0" w:firstRowFirstColumn="0" w:firstRowLastColumn="0" w:lastRowFirstColumn="0" w:lastRowLastColumn="0"/>
-          <w:trHeight w:val="57"/>
-        </w:trPr>
-        <w:tc>
-          <w:tcPr>
-            <w:cnfStyle w:val="001000000000" w:firstRow="0" w:lastRow="0" w:firstColumn="1" w:lastColumn="0" w:oddVBand="0" w:evenVBand="0" w:oddHBand="0" w:evenHBand="0" w:firstRowFirstColumn="0" w:firstRowLastColumn="0" w:lastRowFirstColumn="0" w:lastRowLastColumn="0"/>
-            <w:tcW w:w="3150" w:type="dxa"/>
-            <w:vAlign w:val="center"/>
-          </w:tcPr>
-          <w:p>
-            <w:pPr>
-              <w:rPr>
-                <w:rFonts w:eastAsia="Times New Roman"/>
-                <w:color w:val="000000"/>
-                <w:sz w:val="14"/>
-                <w:szCs w:val="14"/>
-              </w:rPr>
-            </w:pPr>
-            <w:r>
-              <w:rPr>
-                <w:rFonts w:eastAsia="Times New Roman"/>
-                <w:color w:val="000000"/>
-                <w:sz w:val="14"/>
-                <w:szCs w:val="14"/>
-              </w:rPr>
-              <w:t xml:space="preserve">Systemic </w:t>
-            </w:r>
-            <w:r>
-              <w:rPr>
-                <w:rFonts w:eastAsia="Times New Roman"/>
-                <w:color w:val="000000"/>
-                <w:sz w:val="14"/>
-                <w:szCs w:val="14"/>
-              </w:rPr>
-              <w:t>IBD steroid exposure</w:t>
-            </w:r>
-          </w:p>
-        </w:tc>
-        <w:tc>
-          <w:tcPr>
-            <w:tcW w:w="2970" w:type="dxa"/>
-            <w:vAlign w:val="center"/>
-          </w:tcPr>
-          <w:p>
-            <w:pPr>
-              <w:cnfStyle w:val="000000100000" w:firstRow="0" w:lastRow="0" w:firstColumn="0" w:lastColumn="0" w:oddVBand="0" w:evenVBand="0" w:oddHBand="1" w:evenHBand="0" w:firstRowFirstColumn="0" w:firstRowLastColumn="0" w:lastRowFirstColumn="0" w:lastRowLastColumn="0"/>
-              <w:rPr>
-                <w:rFonts w:eastAsia="Times New Roman"/>
-                <w:color w:val="000000"/>
-                <w:sz w:val="14"/>
-                <w:szCs w:val="14"/>
-              </w:rPr>
-            </w:pPr>
-            <w:hyperlink r:id="rId204" w:history="1">
+                <w:lang w:bidi="he-IL"/>
+              </w:rPr>
+            </w:pPr>
+            <w:hyperlink r:id="rId212" w:history="1">
               <w:r>
                 <w:rPr>
                   <w:rStyle w:val="Hyperlink"/>
@@ -18727,31 +18862,23 @@
                   <w:sz w:val="14"/>
                   <w:szCs w:val="14"/>
                 </w:rPr>
-                <w:t>https://atlas-demo.ohdsi.org/#/cohortdefinition/1779372</w:t>
+                <w:t>https://github.com/ohdsi-studies/IbdCharacterization/blob/master/inst/cohorts/611.json</w:t>
               </w:r>
             </w:hyperlink>
-          </w:p>
-        </w:tc>
-        <w:tc>
-          <w:tcPr>
-            <w:tcW w:w="3420" w:type="dxa"/>
-            <w:vAlign w:val="center"/>
-          </w:tcPr>
-          <w:p>
-            <w:pPr>
-              <w:cnfStyle w:val="000000100000" w:firstRow="0" w:lastRow="0" w:firstColumn="0" w:lastColumn="0" w:oddVBand="0" w:evenVBand="0" w:oddHBand="1" w:evenHBand="0" w:firstRowFirstColumn="0" w:firstRowLastColumn="0" w:lastRowFirstColumn="0" w:lastRowLastColumn="0"/>
-              <w:rPr>
-                <w:rFonts w:eastAsia="Times New Roman"/>
-                <w:color w:val="000000"/>
-                <w:sz w:val="14"/>
-                <w:szCs w:val="14"/>
-              </w:rPr>
-            </w:pPr>
+            <w:r>
+              <w:rPr>
+                <w:rFonts w:eastAsia="Times New Roman"/>
+                <w:sz w:val="14"/>
+                <w:szCs w:val="14"/>
+              </w:rPr>
+              <w:t xml:space="preserve"> </w:t>
+            </w:r>
           </w:p>
         </w:tc>
       </w:tr>
       <w:tr>
         <w:trPr>
+          <w:cnfStyle w:val="000000100000" w:firstRow="0" w:lastRow="0" w:firstColumn="0" w:lastColumn="0" w:oddVBand="0" w:evenVBand="0" w:oddHBand="1" w:evenHBand="0" w:firstRowFirstColumn="0" w:firstRowLastColumn="0" w:lastRowFirstColumn="0" w:lastRowLastColumn="0"/>
           <w:trHeight w:val="57"/>
         </w:trPr>
         <w:tc>
@@ -18776,16 +18903,7 @@
                 <w:sz w:val="14"/>
                 <w:szCs w:val="14"/>
               </w:rPr>
-              <w:t xml:space="preserve">Topical </w:t>
-            </w:r>
-            <w:r>
-              <w:rPr>
-                <w:rFonts w:eastAsia="Times New Roman"/>
-                <w:color w:val="000000"/>
-                <w:sz w:val="14"/>
-                <w:szCs w:val="14"/>
-              </w:rPr>
-              <w:t>IBD steroid exposure</w:t>
+              <w:t>Topical IBD steroid exposure</w:t>
             </w:r>
           </w:p>
         </w:tc>
@@ -18796,13 +18914,13 @@
           </w:tcPr>
           <w:p>
             <w:pPr>
-              <w:cnfStyle w:val="000000000000" w:firstRow="0" w:lastRow="0" w:firstColumn="0" w:lastColumn="0" w:oddVBand="0" w:evenVBand="0" w:oddHBand="0" w:evenHBand="0" w:firstRowFirstColumn="0" w:firstRowLastColumn="0" w:lastRowFirstColumn="0" w:lastRowLastColumn="0"/>
-              <w:rPr>
-                <w:sz w:val="14"/>
-                <w:szCs w:val="14"/>
-              </w:rPr>
-            </w:pPr>
-            <w:hyperlink r:id="rId205" w:history="1">
+              <w:cnfStyle w:val="000000100000" w:firstRow="0" w:lastRow="0" w:firstColumn="0" w:lastColumn="0" w:oddVBand="0" w:evenVBand="0" w:oddHBand="1" w:evenHBand="0" w:firstRowFirstColumn="0" w:firstRowLastColumn="0" w:lastRowFirstColumn="0" w:lastRowLastColumn="0"/>
+              <w:rPr>
+                <w:sz w:val="14"/>
+                <w:szCs w:val="14"/>
+              </w:rPr>
+            </w:pPr>
+            <w:hyperlink r:id="rId213" w:anchor="/cohortdefinition/1779373" w:history="1">
               <w:r>
                 <w:rPr>
                   <w:rStyle w:val="Hyperlink"/>
@@ -18817,22 +18935,40 @@
         <w:tc>
           <w:tcPr>
             <w:tcW w:w="3420" w:type="dxa"/>
-            <w:vAlign w:val="center"/>
-          </w:tcPr>
-          <w:p>
-            <w:pPr>
-              <w:cnfStyle w:val="000000000000" w:firstRow="0" w:lastRow="0" w:firstColumn="0" w:lastColumn="0" w:oddVBand="0" w:evenVBand="0" w:oddHBand="0" w:evenHBand="0" w:firstRowFirstColumn="0" w:firstRowLastColumn="0" w:lastRowFirstColumn="0" w:lastRowLastColumn="0"/>
-              <w:rPr>
-                <w:sz w:val="14"/>
-                <w:szCs w:val="14"/>
-              </w:rPr>
-            </w:pPr>
+          </w:tcPr>
+          <w:p>
+            <w:pPr>
+              <w:cnfStyle w:val="000000100000" w:firstRow="0" w:lastRow="0" w:firstColumn="0" w:lastColumn="0" w:oddVBand="0" w:evenVBand="0" w:oddHBand="1" w:evenHBand="0" w:firstRowFirstColumn="0" w:firstRowLastColumn="0" w:lastRowFirstColumn="0" w:lastRowLastColumn="0"/>
+              <w:rPr>
+                <w:sz w:val="14"/>
+                <w:szCs w:val="14"/>
+              </w:rPr>
+            </w:pPr>
+            <w:hyperlink r:id="rId214" w:history="1">
+              <w:r>
+                <w:rPr>
+                  <w:rStyle w:val="Hyperlink"/>
+                  <w:rFonts w:eastAsia="Times New Roman"/>
+                  <w:sz w:val="14"/>
+                  <w:szCs w:val="14"/>
+                </w:rPr>
+                <w:t>https://github.com/ohdsi-studies/IbdCharacterization/blob/master/inst/cohorts/613.json</w:t>
+              </w:r>
+            </w:hyperlink>
+            <w:r>
+              <w:rPr>
+                <w:rStyle w:val="Hyperlink"/>
+                <w:rFonts w:eastAsia="Times New Roman"/>
+                <w:sz w:val="14"/>
+                <w:szCs w:val="14"/>
+              </w:rPr>
+              <w:t xml:space="preserve"> </w:t>
+            </w:r>
           </w:p>
         </w:tc>
       </w:tr>
       <w:tr>
         <w:trPr>
-          <w:cnfStyle w:val="000000100000" w:firstRow="0" w:lastRow="0" w:firstColumn="0" w:lastColumn="0" w:oddVBand="0" w:evenVBand="0" w:oddHBand="1" w:evenHBand="0" w:firstRowFirstColumn="0" w:firstRowLastColumn="0" w:lastRowFirstColumn="0" w:lastRowLastColumn="0"/>
           <w:trHeight w:val="57"/>
         </w:trPr>
         <w:tc>
@@ -18868,13 +19004,13 @@
           </w:tcPr>
           <w:p>
             <w:pPr>
-              <w:cnfStyle w:val="000000100000" w:firstRow="0" w:lastRow="0" w:firstColumn="0" w:lastColumn="0" w:oddVBand="0" w:evenVBand="0" w:oddHBand="1" w:evenHBand="0" w:firstRowFirstColumn="0" w:firstRowLastColumn="0" w:lastRowFirstColumn="0" w:lastRowLastColumn="0"/>
-              <w:rPr>
-                <w:sz w:val="14"/>
-                <w:szCs w:val="14"/>
-              </w:rPr>
-            </w:pPr>
-            <w:hyperlink r:id="rId206" w:history="1">
+              <w:cnfStyle w:val="000000000000" w:firstRow="0" w:lastRow="0" w:firstColumn="0" w:lastColumn="0" w:oddVBand="0" w:evenVBand="0" w:oddHBand="0" w:evenHBand="0" w:firstRowFirstColumn="0" w:firstRowLastColumn="0" w:lastRowFirstColumn="0" w:lastRowLastColumn="0"/>
+              <w:rPr>
+                <w:sz w:val="14"/>
+                <w:szCs w:val="14"/>
+              </w:rPr>
+            </w:pPr>
+            <w:hyperlink r:id="rId215" w:anchor="/cohortdefinition/1779374" w:history="1">
               <w:r>
                 <w:rPr>
                   <w:rStyle w:val="Hyperlink"/>
@@ -18889,22 +19025,42 @@
         <w:tc>
           <w:tcPr>
             <w:tcW w:w="3420" w:type="dxa"/>
-            <w:vAlign w:val="center"/>
-          </w:tcPr>
-          <w:p>
-            <w:pPr>
-              <w:cnfStyle w:val="000000100000" w:firstRow="0" w:lastRow="0" w:firstColumn="0" w:lastColumn="0" w:oddVBand="0" w:evenVBand="0" w:oddHBand="1" w:evenHBand="0" w:firstRowFirstColumn="0" w:firstRowLastColumn="0" w:lastRowFirstColumn="0" w:lastRowLastColumn="0"/>
-              <w:rPr>
-                <w:sz w:val="14"/>
-                <w:szCs w:val="14"/>
-              </w:rPr>
-            </w:pPr>
+          </w:tcPr>
+          <w:p>
+            <w:pPr>
+              <w:cnfStyle w:val="000000000000" w:firstRow="0" w:lastRow="0" w:firstColumn="0" w:lastColumn="0" w:oddVBand="0" w:evenVBand="0" w:oddHBand="0" w:evenHBand="0" w:firstRowFirstColumn="0" w:firstRowLastColumn="0" w:lastRowFirstColumn="0" w:lastRowLastColumn="0"/>
+              <w:rPr>
+                <w:sz w:val="14"/>
+                <w:szCs w:val="14"/>
+                <w:lang w:bidi="he-IL"/>
+              </w:rPr>
+            </w:pPr>
+            <w:hyperlink r:id="rId216" w:history="1">
+              <w:r>
+                <w:rPr>
+                  <w:rStyle w:val="Hyperlink"/>
+                  <w:rFonts w:eastAsia="Times New Roman"/>
+                  <w:sz w:val="14"/>
+                  <w:szCs w:val="14"/>
+                </w:rPr>
+                <w:t>https://github.com/ohdsi-studies/IbdCharacterization/blob/master/inst/cohorts/614.json</w:t>
+              </w:r>
+            </w:hyperlink>
+            <w:r>
+              <w:rPr>
+                <w:rFonts w:eastAsia="Times New Roman"/>
+                <w:sz w:val="14"/>
+                <w:szCs w:val="14"/>
+              </w:rPr>
+              <w:tab/>
+            </w:r>
           </w:p>
         </w:tc>
       </w:tr>
       <w:tr>
         <w:trPr>
-          <w:trHeight w:val="55"/>
+          <w:cnfStyle w:val="000000100000" w:firstRow="0" w:lastRow="0" w:firstColumn="0" w:lastColumn="0" w:oddVBand="0" w:evenVBand="0" w:oddHBand="1" w:evenHBand="0" w:firstRowFirstColumn="0" w:firstRowLastColumn="0" w:lastRowFirstColumn="0" w:lastRowLastColumn="0"/>
+          <w:trHeight w:val="57"/>
         </w:trPr>
         <w:tc>
           <w:tcPr>
@@ -18921,6 +19077,193 @@
                 <w:szCs w:val="14"/>
               </w:rPr>
             </w:pPr>
+            <w:r>
+              <w:rPr>
+                <w:rFonts w:eastAsia="Times New Roman"/>
+                <w:color w:val="000000"/>
+                <w:sz w:val="14"/>
+                <w:szCs w:val="14"/>
+              </w:rPr>
+              <w:t>Budesonide colon steroid exposure</w:t>
+            </w:r>
+          </w:p>
+        </w:tc>
+        <w:tc>
+          <w:tcPr>
+            <w:tcW w:w="2970" w:type="dxa"/>
+            <w:vAlign w:val="center"/>
+          </w:tcPr>
+          <w:p>
+            <w:pPr>
+              <w:cnfStyle w:val="000000100000" w:firstRow="0" w:lastRow="0" w:firstColumn="0" w:lastColumn="0" w:oddVBand="0" w:evenVBand="0" w:oddHBand="1" w:evenHBand="0" w:firstRowFirstColumn="0" w:firstRowLastColumn="0" w:lastRowFirstColumn="0" w:lastRowLastColumn="0"/>
+              <w:rPr>
+                <w:rStyle w:val="Hyperlink"/>
+                <w:rFonts w:eastAsia="Times New Roman"/>
+                <w:sz w:val="14"/>
+                <w:szCs w:val="14"/>
+              </w:rPr>
+            </w:pPr>
+            <w:hyperlink r:id="rId217" w:anchor="/cohortdefinition/1779419" w:history="1">
+              <w:r>
+                <w:rPr>
+                  <w:rStyle w:val="Hyperlink"/>
+                  <w:rFonts w:eastAsia="Times New Roman"/>
+                  <w:sz w:val="14"/>
+                  <w:szCs w:val="14"/>
+                </w:rPr>
+                <w:t>https://atlas-demo.ohdsi.org/#/cohortdefinition/1779419</w:t>
+              </w:r>
+            </w:hyperlink>
+          </w:p>
+        </w:tc>
+        <w:tc>
+          <w:tcPr>
+            <w:tcW w:w="3420" w:type="dxa"/>
+          </w:tcPr>
+          <w:p>
+            <w:pPr>
+              <w:cnfStyle w:val="000000100000" w:firstRow="0" w:lastRow="0" w:firstColumn="0" w:lastColumn="0" w:oddVBand="0" w:evenVBand="0" w:oddHBand="1" w:evenHBand="0" w:firstRowFirstColumn="0" w:firstRowLastColumn="0" w:lastRowFirstColumn="0" w:lastRowLastColumn="0"/>
+              <w:rPr>
+                <w:rFonts w:eastAsia="Times New Roman"/>
+                <w:sz w:val="14"/>
+                <w:szCs w:val="14"/>
+              </w:rPr>
+            </w:pPr>
+            <w:hyperlink r:id="rId218" w:history="1">
+              <w:r>
+                <w:rPr>
+                  <w:rStyle w:val="Hyperlink"/>
+                  <w:rFonts w:eastAsia="Times New Roman"/>
+                  <w:sz w:val="14"/>
+                  <w:szCs w:val="14"/>
+                </w:rPr>
+                <w:t>https://github.com/ohdsi-studies/IbdCharacterization/blob/master/inst/cohorts/615.json</w:t>
+              </w:r>
+            </w:hyperlink>
+            <w:r>
+              <w:rPr>
+                <w:rFonts w:eastAsia="Times New Roman"/>
+                <w:sz w:val="14"/>
+                <w:szCs w:val="14"/>
+              </w:rPr>
+              <w:t xml:space="preserve"> </w:t>
+            </w:r>
+          </w:p>
+        </w:tc>
+      </w:tr>
+      <w:tr>
+        <w:trPr>
+          <w:trHeight w:val="57"/>
+        </w:trPr>
+        <w:tc>
+          <w:tcPr>
+            <w:cnfStyle w:val="001000000000" w:firstRow="0" w:lastRow="0" w:firstColumn="1" w:lastColumn="0" w:oddVBand="0" w:evenVBand="0" w:oddHBand="0" w:evenHBand="0" w:firstRowFirstColumn="0" w:firstRowLastColumn="0" w:lastRowFirstColumn="0" w:lastRowLastColumn="0"/>
+            <w:tcW w:w="3150" w:type="dxa"/>
+            <w:vAlign w:val="center"/>
+          </w:tcPr>
+          <w:p>
+            <w:pPr>
+              <w:rPr>
+                <w:rFonts w:eastAsia="Times New Roman"/>
+                <w:color w:val="000000"/>
+                <w:sz w:val="14"/>
+                <w:szCs w:val="14"/>
+              </w:rPr>
+            </w:pPr>
+            <w:r>
+              <w:rPr>
+                <w:rFonts w:eastAsia="Times New Roman"/>
+                <w:color w:val="000000"/>
+                <w:sz w:val="14"/>
+                <w:szCs w:val="14"/>
+              </w:rPr>
+              <w:t>Budesonide small bowel steroid exposure</w:t>
+            </w:r>
+          </w:p>
+        </w:tc>
+        <w:tc>
+          <w:tcPr>
+            <w:tcW w:w="2970" w:type="dxa"/>
+            <w:vAlign w:val="center"/>
+          </w:tcPr>
+          <w:p>
+            <w:pPr>
+              <w:cnfStyle w:val="000000000000" w:firstRow="0" w:lastRow="0" w:firstColumn="0" w:lastColumn="0" w:oddVBand="0" w:evenVBand="0" w:oddHBand="0" w:evenHBand="0" w:firstRowFirstColumn="0" w:firstRowLastColumn="0" w:lastRowFirstColumn="0" w:lastRowLastColumn="0"/>
+              <w:rPr>
+                <w:rStyle w:val="Hyperlink"/>
+                <w:rFonts w:eastAsia="Times New Roman"/>
+                <w:sz w:val="14"/>
+                <w:szCs w:val="14"/>
+              </w:rPr>
+            </w:pPr>
+            <w:hyperlink r:id="rId219" w:anchor="/cohortdefinition/1779420" w:history="1">
+              <w:r>
+                <w:rPr>
+                  <w:rStyle w:val="Hyperlink"/>
+                  <w:rFonts w:eastAsia="Times New Roman"/>
+                  <w:sz w:val="14"/>
+                  <w:szCs w:val="14"/>
+                </w:rPr>
+                <w:t>https://atlas-demo.ohdsi.org/#/cohortdefinition/1779420</w:t>
+              </w:r>
+            </w:hyperlink>
+          </w:p>
+        </w:tc>
+        <w:tc>
+          <w:tcPr>
+            <w:tcW w:w="3420" w:type="dxa"/>
+          </w:tcPr>
+          <w:p>
+            <w:pPr>
+              <w:cnfStyle w:val="000000000000" w:firstRow="0" w:lastRow="0" w:firstColumn="0" w:lastColumn="0" w:oddVBand="0" w:evenVBand="0" w:oddHBand="0" w:evenHBand="0" w:firstRowFirstColumn="0" w:firstRowLastColumn="0" w:lastRowFirstColumn="0" w:lastRowLastColumn="0"/>
+              <w:rPr>
+                <w:rFonts w:eastAsia="Times New Roman"/>
+                <w:sz w:val="14"/>
+                <w:szCs w:val="14"/>
+              </w:rPr>
+            </w:pPr>
+            <w:hyperlink r:id="rId220" w:history="1">
+              <w:r>
+                <w:rPr>
+                  <w:rStyle w:val="Hyperlink"/>
+                  <w:rFonts w:eastAsia="Times New Roman"/>
+                  <w:sz w:val="14"/>
+                  <w:szCs w:val="14"/>
+                </w:rPr>
+                <w:t>https://github.com/ohdsi-studies/IbdCharacterization/blob/master/inst/cohorts/616.json</w:t>
+              </w:r>
+            </w:hyperlink>
+            <w:r>
+              <w:rPr>
+                <w:rFonts w:eastAsia="Times New Roman"/>
+                <w:sz w:val="14"/>
+                <w:szCs w:val="14"/>
+              </w:rPr>
+              <w:t xml:space="preserve"> </w:t>
+            </w:r>
+          </w:p>
+        </w:tc>
+      </w:tr>
+      <w:tr>
+        <w:trPr>
+          <w:cnfStyle w:val="000000100000" w:firstRow="0" w:lastRow="0" w:firstColumn="0" w:lastColumn="0" w:oddVBand="0" w:evenVBand="0" w:oddHBand="1" w:evenHBand="0" w:firstRowFirstColumn="0" w:firstRowLastColumn="0" w:lastRowFirstColumn="0" w:lastRowLastColumn="0"/>
+          <w:trHeight w:val="55"/>
+        </w:trPr>
+        <w:tc>
+          <w:tcPr>
+            <w:cnfStyle w:val="001000000000" w:firstRow="0" w:lastRow="0" w:firstColumn="1" w:lastColumn="0" w:oddVBand="0" w:evenVBand="0" w:oddHBand="0" w:evenHBand="0" w:firstRowFirstColumn="0" w:firstRowLastColumn="0" w:lastRowFirstColumn="0" w:lastRowLastColumn="0"/>
+            <w:tcW w:w="3150" w:type="dxa"/>
+            <w:vAlign w:val="center"/>
+          </w:tcPr>
+          <w:p>
+            <w:pPr>
+              <w:rPr>
+                <w:rFonts w:eastAsia="Times New Roman"/>
+                <w:color w:val="000000"/>
+                <w:sz w:val="14"/>
+                <w:szCs w:val="14"/>
+              </w:rPr>
+            </w:pPr>
             <w:proofErr w:type="spellStart"/>
             <w:r>
               <w:rPr>
@@ -18950,15 +19293,15 @@
           <w:p>
             <w:pPr>
               <w:jc w:val="both"/>
-              <w:cnfStyle w:val="000000000000" w:firstRow="0" w:lastRow="0" w:firstColumn="0" w:lastColumn="0" w:oddVBand="0" w:evenVBand="0" w:oddHBand="0" w:evenHBand="0" w:firstRowFirstColumn="0" w:firstRowLastColumn="0" w:lastRowFirstColumn="0" w:lastRowLastColumn="0"/>
-              <w:rPr>
-                <w:rFonts w:eastAsia="Times New Roman"/>
-                <w:color w:val="000000"/>
-                <w:sz w:val="14"/>
-                <w:szCs w:val="14"/>
-              </w:rPr>
-            </w:pPr>
-            <w:hyperlink r:id="rId207" w:anchor="/cohortdefinition/1776636" w:history="1">
+              <w:cnfStyle w:val="000000100000" w:firstRow="0" w:lastRow="0" w:firstColumn="0" w:lastColumn="0" w:oddVBand="0" w:evenVBand="0" w:oddHBand="1" w:evenHBand="0" w:firstRowFirstColumn="0" w:firstRowLastColumn="0" w:lastRowFirstColumn="0" w:lastRowLastColumn="0"/>
+              <w:rPr>
+                <w:rFonts w:eastAsia="Times New Roman"/>
+                <w:color w:val="000000"/>
+                <w:sz w:val="14"/>
+                <w:szCs w:val="14"/>
+              </w:rPr>
+            </w:pPr>
+            <w:hyperlink r:id="rId221" w:anchor="/cohortdefinition/1776636" w:history="1">
               <w:r>
                 <w:rPr>
                   <w:rStyle w:val="Hyperlink"/>
@@ -18978,15 +19321,15 @@
           <w:p>
             <w:pPr>
               <w:jc w:val="both"/>
-              <w:cnfStyle w:val="000000000000" w:firstRow="0" w:lastRow="0" w:firstColumn="0" w:lastColumn="0" w:oddVBand="0" w:evenVBand="0" w:oddHBand="0" w:evenHBand="0" w:firstRowFirstColumn="0" w:firstRowLastColumn="0" w:lastRowFirstColumn="0" w:lastRowLastColumn="0"/>
-              <w:rPr>
-                <w:rFonts w:eastAsia="Times New Roman"/>
-                <w:color w:val="000000"/>
-                <w:sz w:val="14"/>
-                <w:szCs w:val="14"/>
-              </w:rPr>
-            </w:pPr>
-            <w:hyperlink r:id="rId208" w:history="1">
+              <w:cnfStyle w:val="000000100000" w:firstRow="0" w:lastRow="0" w:firstColumn="0" w:lastColumn="0" w:oddVBand="0" w:evenVBand="0" w:oddHBand="1" w:evenHBand="0" w:firstRowFirstColumn="0" w:firstRowLastColumn="0" w:lastRowFirstColumn="0" w:lastRowLastColumn="0"/>
+              <w:rPr>
+                <w:rFonts w:eastAsia="Times New Roman"/>
+                <w:color w:val="000000"/>
+                <w:sz w:val="14"/>
+                <w:szCs w:val="14"/>
+              </w:rPr>
+            </w:pPr>
+            <w:hyperlink r:id="rId222" w:history="1">
               <w:r>
                 <w:rPr>
                   <w:rStyle w:val="Hyperlink"/>
@@ -19011,7 +19354,6 @@
       </w:tr>
       <w:tr>
         <w:trPr>
-          <w:cnfStyle w:val="000000100000" w:firstRow="0" w:lastRow="0" w:firstColumn="0" w:lastColumn="0" w:oddVBand="0" w:evenVBand="0" w:oddHBand="1" w:evenHBand="0" w:firstRowFirstColumn="0" w:firstRowLastColumn="0" w:lastRowFirstColumn="0" w:lastRowLastColumn="0"/>
           <w:trHeight w:val="55"/>
         </w:trPr>
         <w:tc>
@@ -19047,15 +19389,15 @@
           <w:p>
             <w:pPr>
               <w:jc w:val="both"/>
-              <w:cnfStyle w:val="000000100000" w:firstRow="0" w:lastRow="0" w:firstColumn="0" w:lastColumn="0" w:oddVBand="0" w:evenVBand="0" w:oddHBand="1" w:evenHBand="0" w:firstRowFirstColumn="0" w:firstRowLastColumn="0" w:lastRowFirstColumn="0" w:lastRowLastColumn="0"/>
-              <w:rPr>
-                <w:rFonts w:eastAsia="Times New Roman"/>
-                <w:color w:val="000000"/>
-                <w:sz w:val="14"/>
-                <w:szCs w:val="14"/>
-              </w:rPr>
-            </w:pPr>
-            <w:hyperlink r:id="rId209" w:anchor="/cohortdefinition/1776638" w:history="1">
+              <w:cnfStyle w:val="000000000000" w:firstRow="0" w:lastRow="0" w:firstColumn="0" w:lastColumn="0" w:oddVBand="0" w:evenVBand="0" w:oddHBand="0" w:evenHBand="0" w:firstRowFirstColumn="0" w:firstRowLastColumn="0" w:lastRowFirstColumn="0" w:lastRowLastColumn="0"/>
+              <w:rPr>
+                <w:rFonts w:eastAsia="Times New Roman"/>
+                <w:color w:val="000000"/>
+                <w:sz w:val="14"/>
+                <w:szCs w:val="14"/>
+              </w:rPr>
+            </w:pPr>
+            <w:hyperlink r:id="rId223" w:anchor="/cohortdefinition/1776638" w:history="1">
               <w:r>
                 <w:rPr>
                   <w:rStyle w:val="Hyperlink"/>
@@ -19075,15 +19417,15 @@
           <w:p>
             <w:pPr>
               <w:jc w:val="both"/>
-              <w:cnfStyle w:val="000000100000" w:firstRow="0" w:lastRow="0" w:firstColumn="0" w:lastColumn="0" w:oddVBand="0" w:evenVBand="0" w:oddHBand="1" w:evenHBand="0" w:firstRowFirstColumn="0" w:firstRowLastColumn="0" w:lastRowFirstColumn="0" w:lastRowLastColumn="0"/>
-              <w:rPr>
-                <w:rFonts w:eastAsia="Times New Roman"/>
-                <w:color w:val="000000"/>
-                <w:sz w:val="14"/>
-                <w:szCs w:val="14"/>
-              </w:rPr>
-            </w:pPr>
-            <w:hyperlink r:id="rId210" w:history="1">
+              <w:cnfStyle w:val="000000000000" w:firstRow="0" w:lastRow="0" w:firstColumn="0" w:lastColumn="0" w:oddVBand="0" w:evenVBand="0" w:oddHBand="0" w:evenHBand="0" w:firstRowFirstColumn="0" w:firstRowLastColumn="0" w:lastRowFirstColumn="0" w:lastRowLastColumn="0"/>
+              <w:rPr>
+                <w:rFonts w:eastAsia="Times New Roman"/>
+                <w:color w:val="000000"/>
+                <w:sz w:val="14"/>
+                <w:szCs w:val="14"/>
+              </w:rPr>
+            </w:pPr>
+            <w:hyperlink r:id="rId224" w:history="1">
               <w:r>
                 <w:rPr>
                   <w:rStyle w:val="Hyperlink"/>
@@ -19108,6 +19450,7 @@
       </w:tr>
       <w:tr>
         <w:trPr>
+          <w:cnfStyle w:val="000000100000" w:firstRow="0" w:lastRow="0" w:firstColumn="0" w:lastColumn="0" w:oddVBand="0" w:evenVBand="0" w:oddHBand="1" w:evenHBand="0" w:firstRowFirstColumn="0" w:firstRowLastColumn="0" w:lastRowFirstColumn="0" w:lastRowLastColumn="0"/>
           <w:trHeight w:val="55"/>
         </w:trPr>
         <w:tc>
@@ -19152,7 +19495,7 @@
           <w:p>
             <w:pPr>
               <w:jc w:val="both"/>
-              <w:cnfStyle w:val="000000000000" w:firstRow="0" w:lastRow="0" w:firstColumn="0" w:lastColumn="0" w:oddVBand="0" w:evenVBand="0" w:oddHBand="0" w:evenHBand="0" w:firstRowFirstColumn="0" w:firstRowLastColumn="0" w:lastRowFirstColumn="0" w:lastRowLastColumn="0"/>
+              <w:cnfStyle w:val="000000100000" w:firstRow="0" w:lastRow="0" w:firstColumn="0" w:lastColumn="0" w:oddVBand="0" w:evenVBand="0" w:oddHBand="1" w:evenHBand="0" w:firstRowFirstColumn="0" w:firstRowLastColumn="0" w:lastRowFirstColumn="0" w:lastRowLastColumn="0"/>
               <w:rPr>
                 <w:rStyle w:val="Hyperlink"/>
                 <w:rFonts w:eastAsia="Times New Roman"/>
@@ -19178,15 +19521,15 @@
           <w:p>
             <w:pPr>
               <w:jc w:val="both"/>
-              <w:cnfStyle w:val="000000000000" w:firstRow="0" w:lastRow="0" w:firstColumn="0" w:lastColumn="0" w:oddVBand="0" w:evenVBand="0" w:oddHBand="0" w:evenHBand="0" w:firstRowFirstColumn="0" w:firstRowLastColumn="0" w:lastRowFirstColumn="0" w:lastRowLastColumn="0"/>
-              <w:rPr>
-                <w:rFonts w:eastAsia="Times New Roman"/>
-                <w:color w:val="000000"/>
-                <w:sz w:val="14"/>
-                <w:szCs w:val="14"/>
-              </w:rPr>
-            </w:pPr>
-            <w:hyperlink r:id="rId211" w:history="1">
+              <w:cnfStyle w:val="000000100000" w:firstRow="0" w:lastRow="0" w:firstColumn="0" w:lastColumn="0" w:oddVBand="0" w:evenVBand="0" w:oddHBand="1" w:evenHBand="0" w:firstRowFirstColumn="0" w:firstRowLastColumn="0" w:lastRowFirstColumn="0" w:lastRowLastColumn="0"/>
+              <w:rPr>
+                <w:rFonts w:eastAsia="Times New Roman"/>
+                <w:color w:val="000000"/>
+                <w:sz w:val="14"/>
+                <w:szCs w:val="14"/>
+              </w:rPr>
+            </w:pPr>
+            <w:hyperlink r:id="rId225" w:history="1">
               <w:r>
                 <w:rPr>
                   <w:rStyle w:val="Hyperlink"/>
@@ -19211,7 +19554,6 @@
       </w:tr>
       <w:tr>
         <w:trPr>
-          <w:cnfStyle w:val="000000100000" w:firstRow="0" w:lastRow="0" w:firstColumn="0" w:lastColumn="0" w:oddVBand="0" w:evenVBand="0" w:oddHBand="1" w:evenHBand="0" w:firstRowFirstColumn="0" w:firstRowLastColumn="0" w:lastRowFirstColumn="0" w:lastRowLastColumn="0"/>
           <w:trHeight w:val="55"/>
         </w:trPr>
         <w:tc>
@@ -19247,7 +19589,7 @@
           <w:p>
             <w:pPr>
               <w:jc w:val="both"/>
-              <w:cnfStyle w:val="000000100000" w:firstRow="0" w:lastRow="0" w:firstColumn="0" w:lastColumn="0" w:oddVBand="0" w:evenVBand="0" w:oddHBand="1" w:evenHBand="0" w:firstRowFirstColumn="0" w:firstRowLastColumn="0" w:lastRowFirstColumn="0" w:lastRowLastColumn="0"/>
+              <w:cnfStyle w:val="000000000000" w:firstRow="0" w:lastRow="0" w:firstColumn="0" w:lastColumn="0" w:oddVBand="0" w:evenVBand="0" w:oddHBand="0" w:evenHBand="0" w:firstRowFirstColumn="0" w:firstRowLastColumn="0" w:lastRowFirstColumn="0" w:lastRowLastColumn="0"/>
               <w:rPr>
                 <w:rStyle w:val="Hyperlink"/>
                 <w:rFonts w:eastAsia="Times New Roman"/>
@@ -19273,15 +19615,15 @@
           <w:p>
             <w:pPr>
               <w:jc w:val="both"/>
-              <w:cnfStyle w:val="000000100000" w:firstRow="0" w:lastRow="0" w:firstColumn="0" w:lastColumn="0" w:oddVBand="0" w:evenVBand="0" w:oddHBand="1" w:evenHBand="0" w:firstRowFirstColumn="0" w:firstRowLastColumn="0" w:lastRowFirstColumn="0" w:lastRowLastColumn="0"/>
-              <w:rPr>
-                <w:rFonts w:eastAsia="Times New Roman"/>
-                <w:color w:val="000000"/>
-                <w:sz w:val="14"/>
-                <w:szCs w:val="14"/>
-              </w:rPr>
-            </w:pPr>
-            <w:hyperlink r:id="rId212" w:history="1">
+              <w:cnfStyle w:val="000000000000" w:firstRow="0" w:lastRow="0" w:firstColumn="0" w:lastColumn="0" w:oddVBand="0" w:evenVBand="0" w:oddHBand="0" w:evenHBand="0" w:firstRowFirstColumn="0" w:firstRowLastColumn="0" w:lastRowFirstColumn="0" w:lastRowLastColumn="0"/>
+              <w:rPr>
+                <w:rFonts w:eastAsia="Times New Roman"/>
+                <w:color w:val="000000"/>
+                <w:sz w:val="14"/>
+                <w:szCs w:val="14"/>
+              </w:rPr>
+            </w:pPr>
+            <w:hyperlink r:id="rId226" w:history="1">
               <w:r>
                 <w:rPr>
                   <w:rStyle w:val="Hyperlink"/>
@@ -19306,6 +19648,7 @@
       </w:tr>
       <w:tr>
         <w:trPr>
+          <w:cnfStyle w:val="000000100000" w:firstRow="0" w:lastRow="0" w:firstColumn="0" w:lastColumn="0" w:oddVBand="0" w:evenVBand="0" w:oddHBand="1" w:evenHBand="0" w:firstRowFirstColumn="0" w:firstRowLastColumn="0" w:lastRowFirstColumn="0" w:lastRowLastColumn="0"/>
           <w:trHeight w:val="55"/>
         </w:trPr>
         <w:tc>
@@ -19341,15 +19684,15 @@
           <w:p>
             <w:pPr>
               <w:jc w:val="both"/>
-              <w:cnfStyle w:val="000000000000" w:firstRow="0" w:lastRow="0" w:firstColumn="0" w:lastColumn="0" w:oddVBand="0" w:evenVBand="0" w:oddHBand="0" w:evenHBand="0" w:firstRowFirstColumn="0" w:firstRowLastColumn="0" w:lastRowFirstColumn="0" w:lastRowLastColumn="0"/>
-              <w:rPr>
-                <w:rFonts w:eastAsia="Times New Roman"/>
-                <w:color w:val="000000"/>
-                <w:sz w:val="14"/>
-                <w:szCs w:val="14"/>
-              </w:rPr>
-            </w:pPr>
-            <w:hyperlink r:id="rId213" w:anchor="/cohortdefinition/1777411" w:history="1">
+              <w:cnfStyle w:val="000000100000" w:firstRow="0" w:lastRow="0" w:firstColumn="0" w:lastColumn="0" w:oddVBand="0" w:evenVBand="0" w:oddHBand="1" w:evenHBand="0" w:firstRowFirstColumn="0" w:firstRowLastColumn="0" w:lastRowFirstColumn="0" w:lastRowLastColumn="0"/>
+              <w:rPr>
+                <w:rFonts w:eastAsia="Times New Roman"/>
+                <w:color w:val="000000"/>
+                <w:sz w:val="14"/>
+                <w:szCs w:val="14"/>
+              </w:rPr>
+            </w:pPr>
+            <w:hyperlink r:id="rId227" w:anchor="/cohortdefinition/1777411" w:history="1">
               <w:r>
                 <w:rPr>
                   <w:rStyle w:val="Hyperlink"/>
@@ -19369,15 +19712,15 @@
           <w:p>
             <w:pPr>
               <w:jc w:val="both"/>
-              <w:cnfStyle w:val="000000000000" w:firstRow="0" w:lastRow="0" w:firstColumn="0" w:lastColumn="0" w:oddVBand="0" w:evenVBand="0" w:oddHBand="0" w:evenHBand="0" w:firstRowFirstColumn="0" w:firstRowLastColumn="0" w:lastRowFirstColumn="0" w:lastRowLastColumn="0"/>
-              <w:rPr>
-                <w:rFonts w:eastAsia="Times New Roman"/>
-                <w:color w:val="000000"/>
-                <w:sz w:val="14"/>
-                <w:szCs w:val="14"/>
-              </w:rPr>
-            </w:pPr>
-            <w:hyperlink r:id="rId214" w:history="1">
+              <w:cnfStyle w:val="000000100000" w:firstRow="0" w:lastRow="0" w:firstColumn="0" w:lastColumn="0" w:oddVBand="0" w:evenVBand="0" w:oddHBand="1" w:evenHBand="0" w:firstRowFirstColumn="0" w:firstRowLastColumn="0" w:lastRowFirstColumn="0" w:lastRowLastColumn="0"/>
+              <w:rPr>
+                <w:rFonts w:eastAsia="Times New Roman"/>
+                <w:color w:val="000000"/>
+                <w:sz w:val="14"/>
+                <w:szCs w:val="14"/>
+              </w:rPr>
+            </w:pPr>
+            <w:hyperlink r:id="rId228" w:history="1">
               <w:r>
                 <w:rPr>
                   <w:rStyle w:val="Hyperlink"/>
@@ -19402,7 +19745,6 @@
       </w:tr>
       <w:tr>
         <w:trPr>
-          <w:cnfStyle w:val="000000100000" w:firstRow="0" w:lastRow="0" w:firstColumn="0" w:lastColumn="0" w:oddVBand="0" w:evenVBand="0" w:oddHBand="1" w:evenHBand="0" w:firstRowFirstColumn="0" w:firstRowLastColumn="0" w:lastRowFirstColumn="0" w:lastRowLastColumn="0"/>
           <w:trHeight w:val="55"/>
         </w:trPr>
         <w:tc>
@@ -19438,15 +19780,15 @@
           <w:p>
             <w:pPr>
               <w:jc w:val="both"/>
-              <w:cnfStyle w:val="000000100000" w:firstRow="0" w:lastRow="0" w:firstColumn="0" w:lastColumn="0" w:oddVBand="0" w:evenVBand="0" w:oddHBand="1" w:evenHBand="0" w:firstRowFirstColumn="0" w:firstRowLastColumn="0" w:lastRowFirstColumn="0" w:lastRowLastColumn="0"/>
-              <w:rPr>
-                <w:rFonts w:eastAsia="Times New Roman"/>
-                <w:color w:val="000000"/>
-                <w:sz w:val="14"/>
-                <w:szCs w:val="14"/>
-              </w:rPr>
-            </w:pPr>
-            <w:hyperlink r:id="rId215" w:anchor="/cohortdefinition/1777412/definition" w:history="1">
+              <w:cnfStyle w:val="000000000000" w:firstRow="0" w:lastRow="0" w:firstColumn="0" w:lastColumn="0" w:oddVBand="0" w:evenVBand="0" w:oddHBand="0" w:evenHBand="0" w:firstRowFirstColumn="0" w:firstRowLastColumn="0" w:lastRowFirstColumn="0" w:lastRowLastColumn="0"/>
+              <w:rPr>
+                <w:rFonts w:eastAsia="Times New Roman"/>
+                <w:color w:val="000000"/>
+                <w:sz w:val="14"/>
+                <w:szCs w:val="14"/>
+              </w:rPr>
+            </w:pPr>
+            <w:hyperlink r:id="rId229" w:anchor="/cohortdefinition/1777412/definition" w:history="1">
               <w:r>
                 <w:rPr>
                   <w:rStyle w:val="Hyperlink"/>
@@ -19466,15 +19808,15 @@
           <w:p>
             <w:pPr>
               <w:jc w:val="both"/>
-              <w:cnfStyle w:val="000000100000" w:firstRow="0" w:lastRow="0" w:firstColumn="0" w:lastColumn="0" w:oddVBand="0" w:evenVBand="0" w:oddHBand="1" w:evenHBand="0" w:firstRowFirstColumn="0" w:firstRowLastColumn="0" w:lastRowFirstColumn="0" w:lastRowLastColumn="0"/>
-              <w:rPr>
-                <w:rFonts w:eastAsia="Times New Roman"/>
-                <w:color w:val="000000"/>
-                <w:sz w:val="14"/>
-                <w:szCs w:val="14"/>
-              </w:rPr>
-            </w:pPr>
-            <w:hyperlink r:id="rId216" w:history="1">
+              <w:cnfStyle w:val="000000000000" w:firstRow="0" w:lastRow="0" w:firstColumn="0" w:lastColumn="0" w:oddVBand="0" w:evenVBand="0" w:oddHBand="0" w:evenHBand="0" w:firstRowFirstColumn="0" w:firstRowLastColumn="0" w:lastRowFirstColumn="0" w:lastRowLastColumn="0"/>
+              <w:rPr>
+                <w:rFonts w:eastAsia="Times New Roman"/>
+                <w:color w:val="000000"/>
+                <w:sz w:val="14"/>
+                <w:szCs w:val="14"/>
+              </w:rPr>
+            </w:pPr>
+            <w:hyperlink r:id="rId230" w:history="1">
               <w:r>
                 <w:rPr>
                   <w:rStyle w:val="Hyperlink"/>
@@ -19499,6 +19841,7 @@
       </w:tr>
       <w:tr>
         <w:trPr>
+          <w:cnfStyle w:val="000000100000" w:firstRow="0" w:lastRow="0" w:firstColumn="0" w:lastColumn="0" w:oddVBand="0" w:evenVBand="0" w:oddHBand="1" w:evenHBand="0" w:firstRowFirstColumn="0" w:firstRowLastColumn="0" w:lastRowFirstColumn="0" w:lastRowLastColumn="0"/>
           <w:trHeight w:val="55"/>
         </w:trPr>
         <w:tc>
@@ -19532,7 +19875,6 @@
       </w:tr>
       <w:tr>
         <w:trPr>
-          <w:cnfStyle w:val="000000100000" w:firstRow="0" w:lastRow="0" w:firstColumn="0" w:lastColumn="0" w:oddVBand="0" w:evenVBand="0" w:oddHBand="1" w:evenHBand="0" w:firstRowFirstColumn="0" w:firstRowLastColumn="0" w:lastRowFirstColumn="0" w:lastRowLastColumn="0"/>
           <w:trHeight w:val="55"/>
         </w:trPr>
         <w:tc>
@@ -19568,15 +19910,15 @@
           <w:p>
             <w:pPr>
               <w:jc w:val="both"/>
-              <w:cnfStyle w:val="000000100000" w:firstRow="0" w:lastRow="0" w:firstColumn="0" w:lastColumn="0" w:oddVBand="0" w:evenVBand="0" w:oddHBand="1" w:evenHBand="0" w:firstRowFirstColumn="0" w:firstRowLastColumn="0" w:lastRowFirstColumn="0" w:lastRowLastColumn="0"/>
-              <w:rPr>
-                <w:rFonts w:eastAsia="Times New Roman"/>
-                <w:color w:val="000000"/>
-                <w:sz w:val="14"/>
-                <w:szCs w:val="14"/>
-              </w:rPr>
-            </w:pPr>
-            <w:hyperlink r:id="rId217" w:anchor="/cohortdefinition/1777428" w:history="1">
+              <w:cnfStyle w:val="000000000000" w:firstRow="0" w:lastRow="0" w:firstColumn="0" w:lastColumn="0" w:oddVBand="0" w:evenVBand="0" w:oddHBand="0" w:evenHBand="0" w:firstRowFirstColumn="0" w:firstRowLastColumn="0" w:lastRowFirstColumn="0" w:lastRowLastColumn="0"/>
+              <w:rPr>
+                <w:rFonts w:eastAsia="Times New Roman"/>
+                <w:color w:val="000000"/>
+                <w:sz w:val="14"/>
+                <w:szCs w:val="14"/>
+              </w:rPr>
+            </w:pPr>
+            <w:hyperlink r:id="rId231" w:anchor="/cohortdefinition/1777428" w:history="1">
               <w:r>
                 <w:rPr>
                   <w:rStyle w:val="Hyperlink"/>
@@ -19596,15 +19938,15 @@
           <w:p>
             <w:pPr>
               <w:jc w:val="both"/>
-              <w:cnfStyle w:val="000000100000" w:firstRow="0" w:lastRow="0" w:firstColumn="0" w:lastColumn="0" w:oddVBand="0" w:evenVBand="0" w:oddHBand="1" w:evenHBand="0" w:firstRowFirstColumn="0" w:firstRowLastColumn="0" w:lastRowFirstColumn="0" w:lastRowLastColumn="0"/>
-              <w:rPr>
-                <w:rFonts w:eastAsia="Times New Roman"/>
-                <w:color w:val="000000"/>
-                <w:sz w:val="14"/>
-                <w:szCs w:val="14"/>
-              </w:rPr>
-            </w:pPr>
-            <w:hyperlink r:id="rId218" w:history="1">
+              <w:cnfStyle w:val="000000000000" w:firstRow="0" w:lastRow="0" w:firstColumn="0" w:lastColumn="0" w:oddVBand="0" w:evenVBand="0" w:oddHBand="0" w:evenHBand="0" w:firstRowFirstColumn="0" w:firstRowLastColumn="0" w:lastRowFirstColumn="0" w:lastRowLastColumn="0"/>
+              <w:rPr>
+                <w:rFonts w:eastAsia="Times New Roman"/>
+                <w:color w:val="000000"/>
+                <w:sz w:val="14"/>
+                <w:szCs w:val="14"/>
+              </w:rPr>
+            </w:pPr>
+            <w:hyperlink r:id="rId232" w:history="1">
               <w:r>
                 <w:rPr>
                   <w:rStyle w:val="Hyperlink"/>
@@ -19630,6 +19972,7 @@
       </w:tr>
       <w:tr>
         <w:trPr>
+          <w:cnfStyle w:val="000000100000" w:firstRow="0" w:lastRow="0" w:firstColumn="0" w:lastColumn="0" w:oddVBand="0" w:evenVBand="0" w:oddHBand="1" w:evenHBand="0" w:firstRowFirstColumn="0" w:firstRowLastColumn="0" w:lastRowFirstColumn="0" w:lastRowLastColumn="0"/>
           <w:trHeight w:val="55"/>
         </w:trPr>
         <w:tc>
@@ -19665,15 +20008,15 @@
           <w:p>
             <w:pPr>
               <w:jc w:val="both"/>
-              <w:cnfStyle w:val="000000000000" w:firstRow="0" w:lastRow="0" w:firstColumn="0" w:lastColumn="0" w:oddVBand="0" w:evenVBand="0" w:oddHBand="0" w:evenHBand="0" w:firstRowFirstColumn="0" w:firstRowLastColumn="0" w:lastRowFirstColumn="0" w:lastRowLastColumn="0"/>
-              <w:rPr>
-                <w:rFonts w:eastAsia="Times New Roman"/>
-                <w:color w:val="000000"/>
-                <w:sz w:val="14"/>
-                <w:szCs w:val="14"/>
-              </w:rPr>
-            </w:pPr>
-            <w:hyperlink r:id="rId219" w:anchor="/cohortdefinition/1777431" w:history="1">
+              <w:cnfStyle w:val="000000100000" w:firstRow="0" w:lastRow="0" w:firstColumn="0" w:lastColumn="0" w:oddVBand="0" w:evenVBand="0" w:oddHBand="1" w:evenHBand="0" w:firstRowFirstColumn="0" w:firstRowLastColumn="0" w:lastRowFirstColumn="0" w:lastRowLastColumn="0"/>
+              <w:rPr>
+                <w:rFonts w:eastAsia="Times New Roman"/>
+                <w:color w:val="000000"/>
+                <w:sz w:val="14"/>
+                <w:szCs w:val="14"/>
+              </w:rPr>
+            </w:pPr>
+            <w:hyperlink r:id="rId233" w:anchor="/cohortdefinition/1777431" w:history="1">
               <w:r>
                 <w:rPr>
                   <w:rStyle w:val="Hyperlink"/>
@@ -19693,15 +20036,15 @@
           <w:p>
             <w:pPr>
               <w:jc w:val="both"/>
-              <w:cnfStyle w:val="000000000000" w:firstRow="0" w:lastRow="0" w:firstColumn="0" w:lastColumn="0" w:oddVBand="0" w:evenVBand="0" w:oddHBand="0" w:evenHBand="0" w:firstRowFirstColumn="0" w:firstRowLastColumn="0" w:lastRowFirstColumn="0" w:lastRowLastColumn="0"/>
-              <w:rPr>
-                <w:rFonts w:eastAsia="Times New Roman"/>
-                <w:color w:val="000000"/>
-                <w:sz w:val="14"/>
-                <w:szCs w:val="14"/>
-              </w:rPr>
-            </w:pPr>
-            <w:hyperlink r:id="rId220" w:history="1">
+              <w:cnfStyle w:val="000000100000" w:firstRow="0" w:lastRow="0" w:firstColumn="0" w:lastColumn="0" w:oddVBand="0" w:evenVBand="0" w:oddHBand="1" w:evenHBand="0" w:firstRowFirstColumn="0" w:firstRowLastColumn="0" w:lastRowFirstColumn="0" w:lastRowLastColumn="0"/>
+              <w:rPr>
+                <w:rFonts w:eastAsia="Times New Roman"/>
+                <w:color w:val="000000"/>
+                <w:sz w:val="14"/>
+                <w:szCs w:val="14"/>
+              </w:rPr>
+            </w:pPr>
+            <w:hyperlink r:id="rId234" w:history="1">
               <w:r>
                 <w:rPr>
                   <w:rStyle w:val="Hyperlink"/>
@@ -19727,7 +20070,6 @@
       </w:tr>
       <w:tr>
         <w:trPr>
-          <w:cnfStyle w:val="000000100000" w:firstRow="0" w:lastRow="0" w:firstColumn="0" w:lastColumn="0" w:oddVBand="0" w:evenVBand="0" w:oddHBand="1" w:evenHBand="0" w:firstRowFirstColumn="0" w:firstRowLastColumn="0" w:lastRowFirstColumn="0" w:lastRowLastColumn="0"/>
           <w:trHeight w:val="55"/>
         </w:trPr>
         <w:tc>
@@ -19774,15 +20116,15 @@
           <w:p>
             <w:pPr>
               <w:jc w:val="both"/>
-              <w:cnfStyle w:val="000000100000" w:firstRow="0" w:lastRow="0" w:firstColumn="0" w:lastColumn="0" w:oddVBand="0" w:evenVBand="0" w:oddHBand="1" w:evenHBand="0" w:firstRowFirstColumn="0" w:firstRowLastColumn="0" w:lastRowFirstColumn="0" w:lastRowLastColumn="0"/>
-              <w:rPr>
-                <w:rFonts w:eastAsia="Times New Roman"/>
-                <w:color w:val="000000"/>
-                <w:sz w:val="14"/>
-                <w:szCs w:val="14"/>
-              </w:rPr>
-            </w:pPr>
-            <w:hyperlink r:id="rId221" w:anchor="/cohortdefinition/1777432" w:history="1">
+              <w:cnfStyle w:val="000000000000" w:firstRow="0" w:lastRow="0" w:firstColumn="0" w:lastColumn="0" w:oddVBand="0" w:evenVBand="0" w:oddHBand="0" w:evenHBand="0" w:firstRowFirstColumn="0" w:firstRowLastColumn="0" w:lastRowFirstColumn="0" w:lastRowLastColumn="0"/>
+              <w:rPr>
+                <w:rFonts w:eastAsia="Times New Roman"/>
+                <w:color w:val="000000"/>
+                <w:sz w:val="14"/>
+                <w:szCs w:val="14"/>
+              </w:rPr>
+            </w:pPr>
+            <w:hyperlink r:id="rId235" w:anchor="/cohortdefinition/1777432" w:history="1">
               <w:r>
                 <w:rPr>
                   <w:rStyle w:val="Hyperlink"/>
@@ -19802,15 +20144,15 @@
           <w:p>
             <w:pPr>
               <w:jc w:val="both"/>
-              <w:cnfStyle w:val="000000100000" w:firstRow="0" w:lastRow="0" w:firstColumn="0" w:lastColumn="0" w:oddVBand="0" w:evenVBand="0" w:oddHBand="1" w:evenHBand="0" w:firstRowFirstColumn="0" w:firstRowLastColumn="0" w:lastRowFirstColumn="0" w:lastRowLastColumn="0"/>
-              <w:rPr>
-                <w:rFonts w:eastAsia="Times New Roman"/>
-                <w:color w:val="000000"/>
-                <w:sz w:val="14"/>
-                <w:szCs w:val="14"/>
-              </w:rPr>
-            </w:pPr>
-            <w:hyperlink r:id="rId222" w:history="1">
+              <w:cnfStyle w:val="000000000000" w:firstRow="0" w:lastRow="0" w:firstColumn="0" w:lastColumn="0" w:oddVBand="0" w:evenVBand="0" w:oddHBand="0" w:evenHBand="0" w:firstRowFirstColumn="0" w:firstRowLastColumn="0" w:lastRowFirstColumn="0" w:lastRowLastColumn="0"/>
+              <w:rPr>
+                <w:rFonts w:eastAsia="Times New Roman"/>
+                <w:color w:val="000000"/>
+                <w:sz w:val="14"/>
+                <w:szCs w:val="14"/>
+              </w:rPr>
+            </w:pPr>
+            <w:hyperlink r:id="rId236" w:history="1">
               <w:r>
                 <w:rPr>
                   <w:rStyle w:val="Hyperlink"/>
@@ -19836,6 +20178,7 @@
       </w:tr>
       <w:tr>
         <w:trPr>
+          <w:cnfStyle w:val="000000100000" w:firstRow="0" w:lastRow="0" w:firstColumn="0" w:lastColumn="0" w:oddVBand="0" w:evenVBand="0" w:oddHBand="1" w:evenHBand="0" w:firstRowFirstColumn="0" w:firstRowLastColumn="0" w:lastRowFirstColumn="0" w:lastRowLastColumn="0"/>
           <w:trHeight w:val="55"/>
         </w:trPr>
         <w:tc>
@@ -19882,15 +20225,15 @@
           <w:p>
             <w:pPr>
               <w:jc w:val="both"/>
-              <w:cnfStyle w:val="000000000000" w:firstRow="0" w:lastRow="0" w:firstColumn="0" w:lastColumn="0" w:oddVBand="0" w:evenVBand="0" w:oddHBand="0" w:evenHBand="0" w:firstRowFirstColumn="0" w:firstRowLastColumn="0" w:lastRowFirstColumn="0" w:lastRowLastColumn="0"/>
-              <w:rPr>
-                <w:rFonts w:eastAsia="Times New Roman"/>
-                <w:color w:val="000000"/>
-                <w:sz w:val="14"/>
-                <w:szCs w:val="14"/>
-              </w:rPr>
-            </w:pPr>
-            <w:hyperlink r:id="rId223" w:anchor="/cohortdefinition/1777433" w:history="1">
+              <w:cnfStyle w:val="000000100000" w:firstRow="0" w:lastRow="0" w:firstColumn="0" w:lastColumn="0" w:oddVBand="0" w:evenVBand="0" w:oddHBand="1" w:evenHBand="0" w:firstRowFirstColumn="0" w:firstRowLastColumn="0" w:lastRowFirstColumn="0" w:lastRowLastColumn="0"/>
+              <w:rPr>
+                <w:rFonts w:eastAsia="Times New Roman"/>
+                <w:color w:val="000000"/>
+                <w:sz w:val="14"/>
+                <w:szCs w:val="14"/>
+              </w:rPr>
+            </w:pPr>
+            <w:hyperlink r:id="rId237" w:anchor="/cohortdefinition/1777433" w:history="1">
               <w:r>
                 <w:rPr>
                   <w:rStyle w:val="Hyperlink"/>
@@ -19910,15 +20253,15 @@
           <w:p>
             <w:pPr>
               <w:jc w:val="both"/>
-              <w:cnfStyle w:val="000000000000" w:firstRow="0" w:lastRow="0" w:firstColumn="0" w:lastColumn="0" w:oddVBand="0" w:evenVBand="0" w:oddHBand="0" w:evenHBand="0" w:firstRowFirstColumn="0" w:firstRowLastColumn="0" w:lastRowFirstColumn="0" w:lastRowLastColumn="0"/>
-              <w:rPr>
-                <w:rFonts w:eastAsia="Times New Roman"/>
-                <w:color w:val="000000"/>
-                <w:sz w:val="14"/>
-                <w:szCs w:val="14"/>
-              </w:rPr>
-            </w:pPr>
-            <w:hyperlink r:id="rId224" w:history="1">
+              <w:cnfStyle w:val="000000100000" w:firstRow="0" w:lastRow="0" w:firstColumn="0" w:lastColumn="0" w:oddVBand="0" w:evenVBand="0" w:oddHBand="1" w:evenHBand="0" w:firstRowFirstColumn="0" w:firstRowLastColumn="0" w:lastRowFirstColumn="0" w:lastRowLastColumn="0"/>
+              <w:rPr>
+                <w:rFonts w:eastAsia="Times New Roman"/>
+                <w:color w:val="000000"/>
+                <w:sz w:val="14"/>
+                <w:szCs w:val="14"/>
+              </w:rPr>
+            </w:pPr>
+            <w:hyperlink r:id="rId238" w:history="1">
               <w:r>
                 <w:rPr>
                   <w:rStyle w:val="Hyperlink"/>
@@ -19944,7 +20287,6 @@
       </w:tr>
       <w:tr>
         <w:trPr>
-          <w:cnfStyle w:val="000000100000" w:firstRow="0" w:lastRow="0" w:firstColumn="0" w:lastColumn="0" w:oddVBand="0" w:evenVBand="0" w:oddHBand="1" w:evenHBand="0" w:firstRowFirstColumn="0" w:firstRowLastColumn="0" w:lastRowFirstColumn="0" w:lastRowLastColumn="0"/>
           <w:trHeight w:val="55"/>
         </w:trPr>
         <w:tc>
@@ -19969,6 +20311,7 @@
                 <w:sz w:val="14"/>
                 <w:szCs w:val="14"/>
               </w:rPr>
+              <w:lastRenderedPageBreak/>
               <w:t>Peppermint oil exposure</w:t>
             </w:r>
           </w:p>
@@ -19980,15 +20323,15 @@
           <w:p>
             <w:pPr>
               <w:jc w:val="both"/>
-              <w:cnfStyle w:val="000000100000" w:firstRow="0" w:lastRow="0" w:firstColumn="0" w:lastColumn="0" w:oddVBand="0" w:evenVBand="0" w:oddHBand="1" w:evenHBand="0" w:firstRowFirstColumn="0" w:firstRowLastColumn="0" w:lastRowFirstColumn="0" w:lastRowLastColumn="0"/>
-              <w:rPr>
-                <w:rFonts w:eastAsia="Times New Roman"/>
-                <w:color w:val="000000"/>
-                <w:sz w:val="14"/>
-                <w:szCs w:val="14"/>
-              </w:rPr>
-            </w:pPr>
-            <w:hyperlink r:id="rId225" w:anchor="/cohortdefinition/1777434" w:history="1">
+              <w:cnfStyle w:val="000000000000" w:firstRow="0" w:lastRow="0" w:firstColumn="0" w:lastColumn="0" w:oddVBand="0" w:evenVBand="0" w:oddHBand="0" w:evenHBand="0" w:firstRowFirstColumn="0" w:firstRowLastColumn="0" w:lastRowFirstColumn="0" w:lastRowLastColumn="0"/>
+              <w:rPr>
+                <w:rFonts w:eastAsia="Times New Roman"/>
+                <w:color w:val="000000"/>
+                <w:sz w:val="14"/>
+                <w:szCs w:val="14"/>
+              </w:rPr>
+            </w:pPr>
+            <w:hyperlink r:id="rId239" w:anchor="/cohortdefinition/1777434" w:history="1">
               <w:r>
                 <w:rPr>
                   <w:rStyle w:val="Hyperlink"/>
@@ -20008,15 +20351,15 @@
           <w:p>
             <w:pPr>
               <w:jc w:val="both"/>
-              <w:cnfStyle w:val="000000100000" w:firstRow="0" w:lastRow="0" w:firstColumn="0" w:lastColumn="0" w:oddVBand="0" w:evenVBand="0" w:oddHBand="1" w:evenHBand="0" w:firstRowFirstColumn="0" w:firstRowLastColumn="0" w:lastRowFirstColumn="0" w:lastRowLastColumn="0"/>
-              <w:rPr>
-                <w:rFonts w:eastAsia="Times New Roman"/>
-                <w:color w:val="000000"/>
-                <w:sz w:val="14"/>
-                <w:szCs w:val="14"/>
-              </w:rPr>
-            </w:pPr>
-            <w:hyperlink r:id="rId226" w:history="1">
+              <w:cnfStyle w:val="000000000000" w:firstRow="0" w:lastRow="0" w:firstColumn="0" w:lastColumn="0" w:oddVBand="0" w:evenVBand="0" w:oddHBand="0" w:evenHBand="0" w:firstRowFirstColumn="0" w:firstRowLastColumn="0" w:lastRowFirstColumn="0" w:lastRowLastColumn="0"/>
+              <w:rPr>
+                <w:rFonts w:eastAsia="Times New Roman"/>
+                <w:color w:val="000000"/>
+                <w:sz w:val="14"/>
+                <w:szCs w:val="14"/>
+              </w:rPr>
+            </w:pPr>
+            <w:hyperlink r:id="rId240" w:history="1">
               <w:r>
                 <w:rPr>
                   <w:rStyle w:val="Hyperlink"/>
@@ -20042,6 +20385,7 @@
       </w:tr>
       <w:tr>
         <w:trPr>
+          <w:cnfStyle w:val="000000100000" w:firstRow="0" w:lastRow="0" w:firstColumn="0" w:lastColumn="0" w:oddVBand="0" w:evenVBand="0" w:oddHBand="1" w:evenHBand="0" w:firstRowFirstColumn="0" w:firstRowLastColumn="0" w:lastRowFirstColumn="0" w:lastRowLastColumn="0"/>
           <w:trHeight w:val="55"/>
         </w:trPr>
         <w:tc>
@@ -20077,15 +20421,15 @@
           <w:p>
             <w:pPr>
               <w:jc w:val="both"/>
-              <w:cnfStyle w:val="000000000000" w:firstRow="0" w:lastRow="0" w:firstColumn="0" w:lastColumn="0" w:oddVBand="0" w:evenVBand="0" w:oddHBand="0" w:evenHBand="0" w:firstRowFirstColumn="0" w:firstRowLastColumn="0" w:lastRowFirstColumn="0" w:lastRowLastColumn="0"/>
-              <w:rPr>
-                <w:rFonts w:eastAsia="Times New Roman"/>
-                <w:color w:val="000000"/>
-                <w:sz w:val="14"/>
-                <w:szCs w:val="14"/>
-              </w:rPr>
-            </w:pPr>
-            <w:hyperlink r:id="rId227" w:anchor="/cohortdefinition/1777435" w:history="1">
+              <w:cnfStyle w:val="000000100000" w:firstRow="0" w:lastRow="0" w:firstColumn="0" w:lastColumn="0" w:oddVBand="0" w:evenVBand="0" w:oddHBand="1" w:evenHBand="0" w:firstRowFirstColumn="0" w:firstRowLastColumn="0" w:lastRowFirstColumn="0" w:lastRowLastColumn="0"/>
+              <w:rPr>
+                <w:rFonts w:eastAsia="Times New Roman"/>
+                <w:color w:val="000000"/>
+                <w:sz w:val="14"/>
+                <w:szCs w:val="14"/>
+              </w:rPr>
+            </w:pPr>
+            <w:hyperlink r:id="rId241" w:anchor="/cohortdefinition/1777435" w:history="1">
               <w:r>
                 <w:rPr>
                   <w:rStyle w:val="Hyperlink"/>
@@ -20105,15 +20449,15 @@
           <w:p>
             <w:pPr>
               <w:jc w:val="both"/>
-              <w:cnfStyle w:val="000000000000" w:firstRow="0" w:lastRow="0" w:firstColumn="0" w:lastColumn="0" w:oddVBand="0" w:evenVBand="0" w:oddHBand="0" w:evenHBand="0" w:firstRowFirstColumn="0" w:firstRowLastColumn="0" w:lastRowFirstColumn="0" w:lastRowLastColumn="0"/>
-              <w:rPr>
-                <w:rFonts w:eastAsia="Times New Roman"/>
-                <w:color w:val="000000"/>
-                <w:sz w:val="14"/>
-                <w:szCs w:val="14"/>
-              </w:rPr>
-            </w:pPr>
-            <w:hyperlink r:id="rId228" w:history="1">
+              <w:cnfStyle w:val="000000100000" w:firstRow="0" w:lastRow="0" w:firstColumn="0" w:lastColumn="0" w:oddVBand="0" w:evenVBand="0" w:oddHBand="1" w:evenHBand="0" w:firstRowFirstColumn="0" w:firstRowLastColumn="0" w:lastRowFirstColumn="0" w:lastRowLastColumn="0"/>
+              <w:rPr>
+                <w:rFonts w:eastAsia="Times New Roman"/>
+                <w:color w:val="000000"/>
+                <w:sz w:val="14"/>
+                <w:szCs w:val="14"/>
+              </w:rPr>
+            </w:pPr>
+            <w:hyperlink r:id="rId242" w:history="1">
               <w:r>
                 <w:rPr>
                   <w:rStyle w:val="Hyperlink"/>
@@ -20139,7 +20483,6 @@
       </w:tr>
       <w:tr>
         <w:trPr>
-          <w:cnfStyle w:val="000000100000" w:firstRow="0" w:lastRow="0" w:firstColumn="0" w:lastColumn="0" w:oddVBand="0" w:evenVBand="0" w:oddHBand="1" w:evenHBand="0" w:firstRowFirstColumn="0" w:firstRowLastColumn="0" w:lastRowFirstColumn="0" w:lastRowLastColumn="0"/>
           <w:trHeight w:val="55"/>
         </w:trPr>
         <w:tc>
@@ -20173,6 +20516,7 @@
       </w:tr>
       <w:tr>
         <w:trPr>
+          <w:cnfStyle w:val="000000100000" w:firstRow="0" w:lastRow="0" w:firstColumn="0" w:lastColumn="0" w:oddVBand="0" w:evenVBand="0" w:oddHBand="1" w:evenHBand="0" w:firstRowFirstColumn="0" w:firstRowLastColumn="0" w:lastRowFirstColumn="0" w:lastRowLastColumn="0"/>
           <w:trHeight w:val="55"/>
         </w:trPr>
         <w:tc>
@@ -20208,15 +20552,15 @@
           <w:p>
             <w:pPr>
               <w:jc w:val="both"/>
-              <w:cnfStyle w:val="000000000000" w:firstRow="0" w:lastRow="0" w:firstColumn="0" w:lastColumn="0" w:oddVBand="0" w:evenVBand="0" w:oddHBand="0" w:evenHBand="0" w:firstRowFirstColumn="0" w:firstRowLastColumn="0" w:lastRowFirstColumn="0" w:lastRowLastColumn="0"/>
-              <w:rPr>
-                <w:rFonts w:eastAsia="Times New Roman"/>
-                <w:color w:val="000000"/>
-                <w:sz w:val="14"/>
-                <w:szCs w:val="14"/>
-              </w:rPr>
-            </w:pPr>
-            <w:hyperlink r:id="rId229" w:anchor="/cohortdefinition/1777443" w:history="1">
+              <w:cnfStyle w:val="000000100000" w:firstRow="0" w:lastRow="0" w:firstColumn="0" w:lastColumn="0" w:oddVBand="0" w:evenVBand="0" w:oddHBand="1" w:evenHBand="0" w:firstRowFirstColumn="0" w:firstRowLastColumn="0" w:lastRowFirstColumn="0" w:lastRowLastColumn="0"/>
+              <w:rPr>
+                <w:rFonts w:eastAsia="Times New Roman"/>
+                <w:color w:val="000000"/>
+                <w:sz w:val="14"/>
+                <w:szCs w:val="14"/>
+              </w:rPr>
+            </w:pPr>
+            <w:hyperlink r:id="rId243" w:anchor="/cohortdefinition/1777443" w:history="1">
               <w:r>
                 <w:rPr>
                   <w:rStyle w:val="Hyperlink"/>
@@ -20236,15 +20580,15 @@
           <w:p>
             <w:pPr>
               <w:jc w:val="both"/>
-              <w:cnfStyle w:val="000000000000" w:firstRow="0" w:lastRow="0" w:firstColumn="0" w:lastColumn="0" w:oddVBand="0" w:evenVBand="0" w:oddHBand="0" w:evenHBand="0" w:firstRowFirstColumn="0" w:firstRowLastColumn="0" w:lastRowFirstColumn="0" w:lastRowLastColumn="0"/>
-              <w:rPr>
-                <w:rFonts w:eastAsia="Times New Roman"/>
-                <w:color w:val="000000"/>
-                <w:sz w:val="14"/>
-                <w:szCs w:val="14"/>
-              </w:rPr>
-            </w:pPr>
-            <w:hyperlink r:id="rId230" w:history="1">
+              <w:cnfStyle w:val="000000100000" w:firstRow="0" w:lastRow="0" w:firstColumn="0" w:lastColumn="0" w:oddVBand="0" w:evenVBand="0" w:oddHBand="1" w:evenHBand="0" w:firstRowFirstColumn="0" w:firstRowLastColumn="0" w:lastRowFirstColumn="0" w:lastRowLastColumn="0"/>
+              <w:rPr>
+                <w:rFonts w:eastAsia="Times New Roman"/>
+                <w:color w:val="000000"/>
+                <w:sz w:val="14"/>
+                <w:szCs w:val="14"/>
+              </w:rPr>
+            </w:pPr>
+            <w:hyperlink r:id="rId244" w:history="1">
               <w:r>
                 <w:rPr>
                   <w:rStyle w:val="Hyperlink"/>
@@ -20260,7 +20604,6 @@
       </w:tr>
       <w:tr>
         <w:trPr>
-          <w:cnfStyle w:val="000000100000" w:firstRow="0" w:lastRow="0" w:firstColumn="0" w:lastColumn="0" w:oddVBand="0" w:evenVBand="0" w:oddHBand="1" w:evenHBand="0" w:firstRowFirstColumn="0" w:firstRowLastColumn="0" w:lastRowFirstColumn="0" w:lastRowLastColumn="0"/>
           <w:trHeight w:val="55"/>
         </w:trPr>
         <w:tc>
@@ -20296,15 +20639,15 @@
           <w:p>
             <w:pPr>
               <w:jc w:val="both"/>
-              <w:cnfStyle w:val="000000100000" w:firstRow="0" w:lastRow="0" w:firstColumn="0" w:lastColumn="0" w:oddVBand="0" w:evenVBand="0" w:oddHBand="1" w:evenHBand="0" w:firstRowFirstColumn="0" w:firstRowLastColumn="0" w:lastRowFirstColumn="0" w:lastRowLastColumn="0"/>
-              <w:rPr>
-                <w:rFonts w:eastAsia="Times New Roman"/>
-                <w:color w:val="000000"/>
-                <w:sz w:val="14"/>
-                <w:szCs w:val="14"/>
-              </w:rPr>
-            </w:pPr>
-            <w:hyperlink r:id="rId231" w:anchor="/cohortdefinition/1777444" w:history="1">
+              <w:cnfStyle w:val="000000000000" w:firstRow="0" w:lastRow="0" w:firstColumn="0" w:lastColumn="0" w:oddVBand="0" w:evenVBand="0" w:oddHBand="0" w:evenHBand="0" w:firstRowFirstColumn="0" w:firstRowLastColumn="0" w:lastRowFirstColumn="0" w:lastRowLastColumn="0"/>
+              <w:rPr>
+                <w:rFonts w:eastAsia="Times New Roman"/>
+                <w:color w:val="000000"/>
+                <w:sz w:val="14"/>
+                <w:szCs w:val="14"/>
+              </w:rPr>
+            </w:pPr>
+            <w:hyperlink r:id="rId245" w:anchor="/cohortdefinition/1777444" w:history="1">
               <w:r>
                 <w:rPr>
                   <w:rStyle w:val="Hyperlink"/>
@@ -20324,15 +20667,15 @@
           <w:p>
             <w:pPr>
               <w:jc w:val="both"/>
-              <w:cnfStyle w:val="000000100000" w:firstRow="0" w:lastRow="0" w:firstColumn="0" w:lastColumn="0" w:oddVBand="0" w:evenVBand="0" w:oddHBand="1" w:evenHBand="0" w:firstRowFirstColumn="0" w:firstRowLastColumn="0" w:lastRowFirstColumn="0" w:lastRowLastColumn="0"/>
-              <w:rPr>
-                <w:rFonts w:eastAsia="Times New Roman"/>
-                <w:color w:val="000000"/>
-                <w:sz w:val="14"/>
-                <w:szCs w:val="14"/>
-              </w:rPr>
-            </w:pPr>
-            <w:hyperlink r:id="rId232" w:history="1">
+              <w:cnfStyle w:val="000000000000" w:firstRow="0" w:lastRow="0" w:firstColumn="0" w:lastColumn="0" w:oddVBand="0" w:evenVBand="0" w:oddHBand="0" w:evenHBand="0" w:firstRowFirstColumn="0" w:firstRowLastColumn="0" w:lastRowFirstColumn="0" w:lastRowLastColumn="0"/>
+              <w:rPr>
+                <w:rFonts w:eastAsia="Times New Roman"/>
+                <w:color w:val="000000"/>
+                <w:sz w:val="14"/>
+                <w:szCs w:val="14"/>
+              </w:rPr>
+            </w:pPr>
+            <w:hyperlink r:id="rId246" w:history="1">
               <w:r>
                 <w:rPr>
                   <w:rStyle w:val="Hyperlink"/>
@@ -20348,6 +20691,7 @@
       </w:tr>
       <w:tr>
         <w:trPr>
+          <w:cnfStyle w:val="000000100000" w:firstRow="0" w:lastRow="0" w:firstColumn="0" w:lastColumn="0" w:oddVBand="0" w:evenVBand="0" w:oddHBand="1" w:evenHBand="0" w:firstRowFirstColumn="0" w:firstRowLastColumn="0" w:lastRowFirstColumn="0" w:lastRowLastColumn="0"/>
           <w:trHeight w:val="55"/>
         </w:trPr>
         <w:tc>
@@ -20383,15 +20727,15 @@
           <w:p>
             <w:pPr>
               <w:jc w:val="both"/>
-              <w:cnfStyle w:val="000000000000" w:firstRow="0" w:lastRow="0" w:firstColumn="0" w:lastColumn="0" w:oddVBand="0" w:evenVBand="0" w:oddHBand="0" w:evenHBand="0" w:firstRowFirstColumn="0" w:firstRowLastColumn="0" w:lastRowFirstColumn="0" w:lastRowLastColumn="0"/>
-              <w:rPr>
-                <w:rFonts w:eastAsia="Times New Roman"/>
-                <w:color w:val="000000"/>
-                <w:sz w:val="14"/>
-                <w:szCs w:val="14"/>
-              </w:rPr>
-            </w:pPr>
-            <w:hyperlink r:id="rId233" w:anchor="/cohortdefinition/1777445" w:history="1">
+              <w:cnfStyle w:val="000000100000" w:firstRow="0" w:lastRow="0" w:firstColumn="0" w:lastColumn="0" w:oddVBand="0" w:evenVBand="0" w:oddHBand="1" w:evenHBand="0" w:firstRowFirstColumn="0" w:firstRowLastColumn="0" w:lastRowFirstColumn="0" w:lastRowLastColumn="0"/>
+              <w:rPr>
+                <w:rFonts w:eastAsia="Times New Roman"/>
+                <w:color w:val="000000"/>
+                <w:sz w:val="14"/>
+                <w:szCs w:val="14"/>
+              </w:rPr>
+            </w:pPr>
+            <w:hyperlink r:id="rId247" w:anchor="/cohortdefinition/1777445" w:history="1">
               <w:r>
                 <w:rPr>
                   <w:rStyle w:val="Hyperlink"/>
@@ -20411,15 +20755,15 @@
           <w:p>
             <w:pPr>
               <w:jc w:val="both"/>
-              <w:cnfStyle w:val="000000000000" w:firstRow="0" w:lastRow="0" w:firstColumn="0" w:lastColumn="0" w:oddVBand="0" w:evenVBand="0" w:oddHBand="0" w:evenHBand="0" w:firstRowFirstColumn="0" w:firstRowLastColumn="0" w:lastRowFirstColumn="0" w:lastRowLastColumn="0"/>
-              <w:rPr>
-                <w:rFonts w:eastAsia="Times New Roman"/>
-                <w:color w:val="000000"/>
-                <w:sz w:val="14"/>
-                <w:szCs w:val="14"/>
-              </w:rPr>
-            </w:pPr>
-            <w:hyperlink r:id="rId234" w:history="1">
+              <w:cnfStyle w:val="000000100000" w:firstRow="0" w:lastRow="0" w:firstColumn="0" w:lastColumn="0" w:oddVBand="0" w:evenVBand="0" w:oddHBand="1" w:evenHBand="0" w:firstRowFirstColumn="0" w:firstRowLastColumn="0" w:lastRowFirstColumn="0" w:lastRowLastColumn="0"/>
+              <w:rPr>
+                <w:rFonts w:eastAsia="Times New Roman"/>
+                <w:color w:val="000000"/>
+                <w:sz w:val="14"/>
+                <w:szCs w:val="14"/>
+              </w:rPr>
+            </w:pPr>
+            <w:hyperlink r:id="rId248" w:history="1">
               <w:r>
                 <w:rPr>
                   <w:rStyle w:val="Hyperlink"/>
@@ -20435,7 +20779,6 @@
       </w:tr>
       <w:tr>
         <w:trPr>
-          <w:cnfStyle w:val="000000100000" w:firstRow="0" w:lastRow="0" w:firstColumn="0" w:lastColumn="0" w:oddVBand="0" w:evenVBand="0" w:oddHBand="1" w:evenHBand="0" w:firstRowFirstColumn="0" w:firstRowLastColumn="0" w:lastRowFirstColumn="0" w:lastRowLastColumn="0"/>
           <w:trHeight w:val="55"/>
         </w:trPr>
         <w:tc>
@@ -20471,15 +20814,15 @@
           <w:p>
             <w:pPr>
               <w:jc w:val="both"/>
-              <w:cnfStyle w:val="000000100000" w:firstRow="0" w:lastRow="0" w:firstColumn="0" w:lastColumn="0" w:oddVBand="0" w:evenVBand="0" w:oddHBand="1" w:evenHBand="0" w:firstRowFirstColumn="0" w:firstRowLastColumn="0" w:lastRowFirstColumn="0" w:lastRowLastColumn="0"/>
-              <w:rPr>
-                <w:rFonts w:eastAsia="Times New Roman"/>
-                <w:color w:val="000000"/>
-                <w:sz w:val="14"/>
-                <w:szCs w:val="14"/>
-              </w:rPr>
-            </w:pPr>
-            <w:hyperlink r:id="rId235" w:anchor="/cohortdefinition/1777446" w:history="1">
+              <w:cnfStyle w:val="000000000000" w:firstRow="0" w:lastRow="0" w:firstColumn="0" w:lastColumn="0" w:oddVBand="0" w:evenVBand="0" w:oddHBand="0" w:evenHBand="0" w:firstRowFirstColumn="0" w:firstRowLastColumn="0" w:lastRowFirstColumn="0" w:lastRowLastColumn="0"/>
+              <w:rPr>
+                <w:rFonts w:eastAsia="Times New Roman"/>
+                <w:color w:val="000000"/>
+                <w:sz w:val="14"/>
+                <w:szCs w:val="14"/>
+              </w:rPr>
+            </w:pPr>
+            <w:hyperlink r:id="rId249" w:anchor="/cohortdefinition/1777446" w:history="1">
               <w:r>
                 <w:rPr>
                   <w:rStyle w:val="Hyperlink"/>
@@ -20487,8 +20830,27 @@
                   <w:sz w:val="14"/>
                   <w:szCs w:val="14"/>
                 </w:rPr>
-                <w:t>http://atlas-</w:t>
+                <w:t>http://atlas-demo.ohdsi.org/#/cohortdefinition/1777446</w:t>
               </w:r>
+            </w:hyperlink>
+          </w:p>
+        </w:tc>
+        <w:tc>
+          <w:tcPr>
+            <w:tcW w:w="3420" w:type="dxa"/>
+          </w:tcPr>
+          <w:p>
+            <w:pPr>
+              <w:jc w:val="both"/>
+              <w:cnfStyle w:val="000000000000" w:firstRow="0" w:lastRow="0" w:firstColumn="0" w:lastColumn="0" w:oddVBand="0" w:evenVBand="0" w:oddHBand="0" w:evenHBand="0" w:firstRowFirstColumn="0" w:firstRowLastColumn="0" w:lastRowFirstColumn="0" w:lastRowLastColumn="0"/>
+              <w:rPr>
+                <w:rFonts w:eastAsia="Times New Roman"/>
+                <w:color w:val="000000"/>
+                <w:sz w:val="14"/>
+                <w:szCs w:val="14"/>
+              </w:rPr>
+            </w:pPr>
+            <w:hyperlink r:id="rId250" w:history="1">
               <w:r>
                 <w:rPr>
                   <w:rStyle w:val="Hyperlink"/>
@@ -20496,46 +20858,7 @@
                   <w:sz w:val="14"/>
                   <w:szCs w:val="14"/>
                 </w:rPr>
-                <w:lastRenderedPageBreak/>
-                <w:t>demo.ohdsi.org/#/cohortdefinition/1777446</w:t>
-              </w:r>
-            </w:hyperlink>
-          </w:p>
-        </w:tc>
-        <w:tc>
-          <w:tcPr>
-            <w:tcW w:w="3420" w:type="dxa"/>
-          </w:tcPr>
-          <w:p>
-            <w:pPr>
-              <w:jc w:val="both"/>
-              <w:cnfStyle w:val="000000100000" w:firstRow="0" w:lastRow="0" w:firstColumn="0" w:lastColumn="0" w:oddVBand="0" w:evenVBand="0" w:oddHBand="1" w:evenHBand="0" w:firstRowFirstColumn="0" w:firstRowLastColumn="0" w:lastRowFirstColumn="0" w:lastRowLastColumn="0"/>
-              <w:rPr>
-                <w:rFonts w:eastAsia="Times New Roman"/>
-                <w:color w:val="000000"/>
-                <w:sz w:val="14"/>
-                <w:szCs w:val="14"/>
-              </w:rPr>
-            </w:pPr>
-            <w:hyperlink r:id="rId236" w:history="1">
-              <w:r>
-                <w:rPr>
-                  <w:rStyle w:val="Hyperlink"/>
-                  <w:rFonts w:eastAsia="Times New Roman"/>
-                  <w:sz w:val="14"/>
-                  <w:szCs w:val="14"/>
-                </w:rPr>
-                <w:t>https://github.com/ohdsi-</w:t>
-              </w:r>
-              <w:r>
-                <w:rPr>
-                  <w:rStyle w:val="Hyperlink"/>
-                  <w:rFonts w:eastAsia="Times New Roman"/>
-                  <w:sz w:val="14"/>
-                  <w:szCs w:val="14"/>
-                </w:rPr>
-                <w:lastRenderedPageBreak/>
-                <w:t>studies/IbdCharacterization/blob/master/inst/cohorts/954.json</w:t>
+                <w:t>https://github.com/ohdsi-studies/IbdCharacterization/blob/master/inst/cohorts/954.json</w:t>
               </w:r>
             </w:hyperlink>
           </w:p>
@@ -20543,6 +20866,7 @@
       </w:tr>
       <w:tr>
         <w:trPr>
+          <w:cnfStyle w:val="000000100000" w:firstRow="0" w:lastRow="0" w:firstColumn="0" w:lastColumn="0" w:oddVBand="0" w:evenVBand="0" w:oddHBand="1" w:evenHBand="0" w:firstRowFirstColumn="0" w:firstRowLastColumn="0" w:lastRowFirstColumn="0" w:lastRowLastColumn="0"/>
           <w:trHeight w:val="55"/>
         </w:trPr>
         <w:tc>
@@ -20567,7 +20891,6 @@
                 <w:sz w:val="14"/>
                 <w:szCs w:val="14"/>
               </w:rPr>
-              <w:lastRenderedPageBreak/>
               <w:t>Influenza vaccine</w:t>
             </w:r>
           </w:p>
@@ -20579,15 +20902,15 @@
           <w:p>
             <w:pPr>
               <w:jc w:val="both"/>
-              <w:cnfStyle w:val="000000000000" w:firstRow="0" w:lastRow="0" w:firstColumn="0" w:lastColumn="0" w:oddVBand="0" w:evenVBand="0" w:oddHBand="0" w:evenHBand="0" w:firstRowFirstColumn="0" w:firstRowLastColumn="0" w:lastRowFirstColumn="0" w:lastRowLastColumn="0"/>
-              <w:rPr>
-                <w:rFonts w:eastAsia="Times New Roman"/>
-                <w:color w:val="000000"/>
-                <w:sz w:val="14"/>
-                <w:szCs w:val="14"/>
-              </w:rPr>
-            </w:pPr>
-            <w:hyperlink r:id="rId237" w:anchor="/cohortdefinition/1777447" w:history="1">
+              <w:cnfStyle w:val="000000100000" w:firstRow="0" w:lastRow="0" w:firstColumn="0" w:lastColumn="0" w:oddVBand="0" w:evenVBand="0" w:oddHBand="1" w:evenHBand="0" w:firstRowFirstColumn="0" w:firstRowLastColumn="0" w:lastRowFirstColumn="0" w:lastRowLastColumn="0"/>
+              <w:rPr>
+                <w:rFonts w:eastAsia="Times New Roman"/>
+                <w:color w:val="000000"/>
+                <w:sz w:val="14"/>
+                <w:szCs w:val="14"/>
+              </w:rPr>
+            </w:pPr>
+            <w:hyperlink r:id="rId251" w:anchor="/cohortdefinition/1777447" w:history="1">
               <w:r>
                 <w:rPr>
                   <w:rStyle w:val="Hyperlink"/>
@@ -20607,15 +20930,15 @@
           <w:p>
             <w:pPr>
               <w:jc w:val="both"/>
-              <w:cnfStyle w:val="000000000000" w:firstRow="0" w:lastRow="0" w:firstColumn="0" w:lastColumn="0" w:oddVBand="0" w:evenVBand="0" w:oddHBand="0" w:evenHBand="0" w:firstRowFirstColumn="0" w:firstRowLastColumn="0" w:lastRowFirstColumn="0" w:lastRowLastColumn="0"/>
-              <w:rPr>
-                <w:rFonts w:eastAsia="Times New Roman"/>
-                <w:color w:val="000000"/>
-                <w:sz w:val="14"/>
-                <w:szCs w:val="14"/>
-              </w:rPr>
-            </w:pPr>
-            <w:hyperlink r:id="rId238" w:history="1">
+              <w:cnfStyle w:val="000000100000" w:firstRow="0" w:lastRow="0" w:firstColumn="0" w:lastColumn="0" w:oddVBand="0" w:evenVBand="0" w:oddHBand="1" w:evenHBand="0" w:firstRowFirstColumn="0" w:firstRowLastColumn="0" w:lastRowFirstColumn="0" w:lastRowLastColumn="0"/>
+              <w:rPr>
+                <w:rFonts w:eastAsia="Times New Roman"/>
+                <w:color w:val="000000"/>
+                <w:sz w:val="14"/>
+                <w:szCs w:val="14"/>
+              </w:rPr>
+            </w:pPr>
+            <w:hyperlink r:id="rId252" w:history="1">
               <w:r>
                 <w:rPr>
                   <w:rStyle w:val="Hyperlink"/>
@@ -20631,7 +20954,6 @@
       </w:tr>
       <w:tr>
         <w:trPr>
-          <w:cnfStyle w:val="000000100000" w:firstRow="0" w:lastRow="0" w:firstColumn="0" w:lastColumn="0" w:oddVBand="0" w:evenVBand="0" w:oddHBand="1" w:evenHBand="0" w:firstRowFirstColumn="0" w:firstRowLastColumn="0" w:lastRowFirstColumn="0" w:lastRowLastColumn="0"/>
           <w:trHeight w:val="55"/>
         </w:trPr>
         <w:tc>
@@ -20667,15 +20989,15 @@
           <w:p>
             <w:pPr>
               <w:jc w:val="both"/>
-              <w:cnfStyle w:val="000000100000" w:firstRow="0" w:lastRow="0" w:firstColumn="0" w:lastColumn="0" w:oddVBand="0" w:evenVBand="0" w:oddHBand="1" w:evenHBand="0" w:firstRowFirstColumn="0" w:firstRowLastColumn="0" w:lastRowFirstColumn="0" w:lastRowLastColumn="0"/>
-              <w:rPr>
-                <w:rFonts w:eastAsia="Times New Roman"/>
-                <w:color w:val="000000"/>
-                <w:sz w:val="14"/>
-                <w:szCs w:val="14"/>
-              </w:rPr>
-            </w:pPr>
-            <w:hyperlink r:id="rId239" w:anchor="/cohortdefinition/1777448" w:history="1">
+              <w:cnfStyle w:val="000000000000" w:firstRow="0" w:lastRow="0" w:firstColumn="0" w:lastColumn="0" w:oddVBand="0" w:evenVBand="0" w:oddHBand="0" w:evenHBand="0" w:firstRowFirstColumn="0" w:firstRowLastColumn="0" w:lastRowFirstColumn="0" w:lastRowLastColumn="0"/>
+              <w:rPr>
+                <w:rFonts w:eastAsia="Times New Roman"/>
+                <w:color w:val="000000"/>
+                <w:sz w:val="14"/>
+                <w:szCs w:val="14"/>
+              </w:rPr>
+            </w:pPr>
+            <w:hyperlink r:id="rId253" w:anchor="/cohortdefinition/1777448" w:history="1">
               <w:r>
                 <w:rPr>
                   <w:rStyle w:val="Hyperlink"/>
@@ -20695,15 +21017,15 @@
           <w:p>
             <w:pPr>
               <w:jc w:val="both"/>
-              <w:cnfStyle w:val="000000100000" w:firstRow="0" w:lastRow="0" w:firstColumn="0" w:lastColumn="0" w:oddVBand="0" w:evenVBand="0" w:oddHBand="1" w:evenHBand="0" w:firstRowFirstColumn="0" w:firstRowLastColumn="0" w:lastRowFirstColumn="0" w:lastRowLastColumn="0"/>
-              <w:rPr>
-                <w:rFonts w:eastAsia="Times New Roman"/>
-                <w:color w:val="000000"/>
-                <w:sz w:val="14"/>
-                <w:szCs w:val="14"/>
-              </w:rPr>
-            </w:pPr>
-            <w:hyperlink r:id="rId240" w:history="1">
+              <w:cnfStyle w:val="000000000000" w:firstRow="0" w:lastRow="0" w:firstColumn="0" w:lastColumn="0" w:oddVBand="0" w:evenVBand="0" w:oddHBand="0" w:evenHBand="0" w:firstRowFirstColumn="0" w:firstRowLastColumn="0" w:lastRowFirstColumn="0" w:lastRowLastColumn="0"/>
+              <w:rPr>
+                <w:rFonts w:eastAsia="Times New Roman"/>
+                <w:color w:val="000000"/>
+                <w:sz w:val="14"/>
+                <w:szCs w:val="14"/>
+              </w:rPr>
+            </w:pPr>
+            <w:hyperlink r:id="rId254" w:history="1">
               <w:r>
                 <w:rPr>
                   <w:rStyle w:val="Hyperlink"/>
@@ -20719,6 +21041,7 @@
       </w:tr>
       <w:tr>
         <w:trPr>
+          <w:cnfStyle w:val="000000100000" w:firstRow="0" w:lastRow="0" w:firstColumn="0" w:lastColumn="0" w:oddVBand="0" w:evenVBand="0" w:oddHBand="1" w:evenHBand="0" w:firstRowFirstColumn="0" w:firstRowLastColumn="0" w:lastRowFirstColumn="0" w:lastRowLastColumn="0"/>
           <w:trHeight w:val="55"/>
         </w:trPr>
         <w:tc>
@@ -20754,15 +21077,15 @@
           <w:p>
             <w:pPr>
               <w:jc w:val="both"/>
-              <w:cnfStyle w:val="000000000000" w:firstRow="0" w:lastRow="0" w:firstColumn="0" w:lastColumn="0" w:oddVBand="0" w:evenVBand="0" w:oddHBand="0" w:evenHBand="0" w:firstRowFirstColumn="0" w:firstRowLastColumn="0" w:lastRowFirstColumn="0" w:lastRowLastColumn="0"/>
-              <w:rPr>
-                <w:rFonts w:eastAsia="Times New Roman"/>
-                <w:color w:val="000000"/>
-                <w:sz w:val="14"/>
-                <w:szCs w:val="14"/>
-              </w:rPr>
-            </w:pPr>
-            <w:hyperlink r:id="rId241" w:anchor="/cohortdefinition/1777449" w:history="1">
+              <w:cnfStyle w:val="000000100000" w:firstRow="0" w:lastRow="0" w:firstColumn="0" w:lastColumn="0" w:oddVBand="0" w:evenVBand="0" w:oddHBand="1" w:evenHBand="0" w:firstRowFirstColumn="0" w:firstRowLastColumn="0" w:lastRowFirstColumn="0" w:lastRowLastColumn="0"/>
+              <w:rPr>
+                <w:rFonts w:eastAsia="Times New Roman"/>
+                <w:color w:val="000000"/>
+                <w:sz w:val="14"/>
+                <w:szCs w:val="14"/>
+              </w:rPr>
+            </w:pPr>
+            <w:hyperlink r:id="rId255" w:anchor="/cohortdefinition/1777449" w:history="1">
               <w:r>
                 <w:rPr>
                   <w:rStyle w:val="Hyperlink"/>
@@ -20782,15 +21105,15 @@
           <w:p>
             <w:pPr>
               <w:jc w:val="both"/>
-              <w:cnfStyle w:val="000000000000" w:firstRow="0" w:lastRow="0" w:firstColumn="0" w:lastColumn="0" w:oddVBand="0" w:evenVBand="0" w:oddHBand="0" w:evenHBand="0" w:firstRowFirstColumn="0" w:firstRowLastColumn="0" w:lastRowFirstColumn="0" w:lastRowLastColumn="0"/>
-              <w:rPr>
-                <w:rFonts w:eastAsia="Times New Roman"/>
-                <w:color w:val="000000"/>
-                <w:sz w:val="14"/>
-                <w:szCs w:val="14"/>
-              </w:rPr>
-            </w:pPr>
-            <w:hyperlink r:id="rId242" w:history="1">
+              <w:cnfStyle w:val="000000100000" w:firstRow="0" w:lastRow="0" w:firstColumn="0" w:lastColumn="0" w:oddVBand="0" w:evenVBand="0" w:oddHBand="1" w:evenHBand="0" w:firstRowFirstColumn="0" w:firstRowLastColumn="0" w:lastRowFirstColumn="0" w:lastRowLastColumn="0"/>
+              <w:rPr>
+                <w:rFonts w:eastAsia="Times New Roman"/>
+                <w:color w:val="000000"/>
+                <w:sz w:val="14"/>
+                <w:szCs w:val="14"/>
+              </w:rPr>
+            </w:pPr>
+            <w:hyperlink r:id="rId256" w:history="1">
               <w:r>
                 <w:rPr>
                   <w:rStyle w:val="Hyperlink"/>
@@ -20806,7 +21129,6 @@
       </w:tr>
       <w:tr>
         <w:trPr>
-          <w:cnfStyle w:val="000000100000" w:firstRow="0" w:lastRow="0" w:firstColumn="0" w:lastColumn="0" w:oddVBand="0" w:evenVBand="0" w:oddHBand="1" w:evenHBand="0" w:firstRowFirstColumn="0" w:firstRowLastColumn="0" w:lastRowFirstColumn="0" w:lastRowLastColumn="0"/>
           <w:trHeight w:val="55"/>
         </w:trPr>
         <w:tc>
@@ -20842,15 +21164,15 @@
           <w:p>
             <w:pPr>
               <w:jc w:val="both"/>
-              <w:cnfStyle w:val="000000100000" w:firstRow="0" w:lastRow="0" w:firstColumn="0" w:lastColumn="0" w:oddVBand="0" w:evenVBand="0" w:oddHBand="1" w:evenHBand="0" w:firstRowFirstColumn="0" w:firstRowLastColumn="0" w:lastRowFirstColumn="0" w:lastRowLastColumn="0"/>
-              <w:rPr>
-                <w:rFonts w:eastAsia="Times New Roman"/>
-                <w:color w:val="000000"/>
-                <w:sz w:val="14"/>
-                <w:szCs w:val="14"/>
-              </w:rPr>
-            </w:pPr>
-            <w:hyperlink r:id="rId243" w:anchor="/cohortdefinition/1777450" w:history="1">
+              <w:cnfStyle w:val="000000000000" w:firstRow="0" w:lastRow="0" w:firstColumn="0" w:lastColumn="0" w:oddVBand="0" w:evenVBand="0" w:oddHBand="0" w:evenHBand="0" w:firstRowFirstColumn="0" w:firstRowLastColumn="0" w:lastRowFirstColumn="0" w:lastRowLastColumn="0"/>
+              <w:rPr>
+                <w:rFonts w:eastAsia="Times New Roman"/>
+                <w:color w:val="000000"/>
+                <w:sz w:val="14"/>
+                <w:szCs w:val="14"/>
+              </w:rPr>
+            </w:pPr>
+            <w:hyperlink r:id="rId257" w:anchor="/cohortdefinition/1777450" w:history="1">
               <w:r>
                 <w:rPr>
                   <w:rStyle w:val="Hyperlink"/>
@@ -20870,15 +21192,15 @@
           <w:p>
             <w:pPr>
               <w:jc w:val="both"/>
-              <w:cnfStyle w:val="000000100000" w:firstRow="0" w:lastRow="0" w:firstColumn="0" w:lastColumn="0" w:oddVBand="0" w:evenVBand="0" w:oddHBand="1" w:evenHBand="0" w:firstRowFirstColumn="0" w:firstRowLastColumn="0" w:lastRowFirstColumn="0" w:lastRowLastColumn="0"/>
-              <w:rPr>
-                <w:rFonts w:eastAsia="Times New Roman"/>
-                <w:color w:val="000000"/>
-                <w:sz w:val="14"/>
-                <w:szCs w:val="14"/>
-              </w:rPr>
-            </w:pPr>
-            <w:hyperlink r:id="rId244" w:history="1">
+              <w:cnfStyle w:val="000000000000" w:firstRow="0" w:lastRow="0" w:firstColumn="0" w:lastColumn="0" w:oddVBand="0" w:evenVBand="0" w:oddHBand="0" w:evenHBand="0" w:firstRowFirstColumn="0" w:firstRowLastColumn="0" w:lastRowFirstColumn="0" w:lastRowLastColumn="0"/>
+              <w:rPr>
+                <w:rFonts w:eastAsia="Times New Roman"/>
+                <w:color w:val="000000"/>
+                <w:sz w:val="14"/>
+                <w:szCs w:val="14"/>
+              </w:rPr>
+            </w:pPr>
+            <w:hyperlink r:id="rId258" w:history="1">
               <w:r>
                 <w:rPr>
                   <w:rStyle w:val="Hyperlink"/>
@@ -20894,6 +21216,7 @@
       </w:tr>
       <w:tr>
         <w:trPr>
+          <w:cnfStyle w:val="000000100000" w:firstRow="0" w:lastRow="0" w:firstColumn="0" w:lastColumn="0" w:oddVBand="0" w:evenVBand="0" w:oddHBand="1" w:evenHBand="0" w:firstRowFirstColumn="0" w:firstRowLastColumn="0" w:lastRowFirstColumn="0" w:lastRowLastColumn="0"/>
           <w:trHeight w:val="55"/>
         </w:trPr>
         <w:tc>
@@ -20929,15 +21252,15 @@
           <w:p>
             <w:pPr>
               <w:jc w:val="both"/>
-              <w:cnfStyle w:val="000000000000" w:firstRow="0" w:lastRow="0" w:firstColumn="0" w:lastColumn="0" w:oddVBand="0" w:evenVBand="0" w:oddHBand="0" w:evenHBand="0" w:firstRowFirstColumn="0" w:firstRowLastColumn="0" w:lastRowFirstColumn="0" w:lastRowLastColumn="0"/>
-              <w:rPr>
-                <w:rFonts w:eastAsia="Times New Roman"/>
-                <w:color w:val="000000"/>
-                <w:sz w:val="14"/>
-                <w:szCs w:val="14"/>
-              </w:rPr>
-            </w:pPr>
-            <w:hyperlink r:id="rId245" w:anchor="/cohortdefinition/1777451" w:history="1">
+              <w:cnfStyle w:val="000000100000" w:firstRow="0" w:lastRow="0" w:firstColumn="0" w:lastColumn="0" w:oddVBand="0" w:evenVBand="0" w:oddHBand="1" w:evenHBand="0" w:firstRowFirstColumn="0" w:firstRowLastColumn="0" w:lastRowFirstColumn="0" w:lastRowLastColumn="0"/>
+              <w:rPr>
+                <w:rFonts w:eastAsia="Times New Roman"/>
+                <w:color w:val="000000"/>
+                <w:sz w:val="14"/>
+                <w:szCs w:val="14"/>
+              </w:rPr>
+            </w:pPr>
+            <w:hyperlink r:id="rId259" w:anchor="/cohortdefinition/1777451" w:history="1">
               <w:r>
                 <w:rPr>
                   <w:rStyle w:val="Hyperlink"/>
@@ -20957,15 +21280,15 @@
           <w:p>
             <w:pPr>
               <w:jc w:val="both"/>
-              <w:cnfStyle w:val="000000000000" w:firstRow="0" w:lastRow="0" w:firstColumn="0" w:lastColumn="0" w:oddVBand="0" w:evenVBand="0" w:oddHBand="0" w:evenHBand="0" w:firstRowFirstColumn="0" w:firstRowLastColumn="0" w:lastRowFirstColumn="0" w:lastRowLastColumn="0"/>
-              <w:rPr>
-                <w:rFonts w:eastAsia="Times New Roman"/>
-                <w:color w:val="000000"/>
-                <w:sz w:val="14"/>
-                <w:szCs w:val="14"/>
-              </w:rPr>
-            </w:pPr>
-            <w:hyperlink r:id="rId246" w:history="1">
+              <w:cnfStyle w:val="000000100000" w:firstRow="0" w:lastRow="0" w:firstColumn="0" w:lastColumn="0" w:oddVBand="0" w:evenVBand="0" w:oddHBand="1" w:evenHBand="0" w:firstRowFirstColumn="0" w:firstRowLastColumn="0" w:lastRowFirstColumn="0" w:lastRowLastColumn="0"/>
+              <w:rPr>
+                <w:rFonts w:eastAsia="Times New Roman"/>
+                <w:color w:val="000000"/>
+                <w:sz w:val="14"/>
+                <w:szCs w:val="14"/>
+              </w:rPr>
+            </w:pPr>
+            <w:hyperlink r:id="rId260" w:history="1">
               <w:r>
                 <w:rPr>
                   <w:rStyle w:val="Hyperlink"/>
@@ -20987,8 +21310,8 @@
       </w:pPr>
     </w:p>
     <w:sectPr>
-      <w:headerReference w:type="default" r:id="rId247"/>
-      <w:footerReference w:type="default" r:id="rId248"/>
+      <w:headerReference w:type="default" r:id="rId261"/>
+      <w:footerReference w:type="default" r:id="rId262"/>
       <w:footnotePr>
         <w:numFmt w:val="chicago"/>
       </w:footnotePr>
@@ -21075,7 +21398,7 @@
         <w:sz w:val="16"/>
         <w:szCs w:val="16"/>
       </w:rPr>
-      <w:t>– v1.</w:t>
+      <w:t>– v</w:t>
     </w:r>
     <w:r>
       <w:rPr>
@@ -21083,7 +21406,7 @@
         <w:sz w:val="16"/>
         <w:szCs w:val="16"/>
       </w:rPr>
-      <w:t>9</w:t>
+      <w:t>2.0</w:t>
     </w:r>
     <w:r>
       <w:rPr>
@@ -21246,7 +21569,7 @@
       <w:rPr>
         <w:noProof/>
       </w:rPr>
-      <w:pict w14:anchorId="7F18DB2A">
+      <w:pict w14:anchorId="0F7F3561">
         <v:rect id="Rectangle 1" o:spid="_x0000_s1025" style="position:absolute;margin-left:0;margin-top:53pt;width:470.8pt;height:7.3pt;z-index:251658240;visibility:visible;mso-wrap-style:square;mso-width-percent:0;mso-height-percent:0;mso-wrap-distance-left:9pt;mso-wrap-distance-top:0;mso-wrap-distance-right:9pt;mso-wrap-distance-bottom:0;mso-position-horizontal:absolute;mso-position-horizontal-relative:text;mso-position-vertical:absolute;mso-position-vertical-relative:text;mso-width-percent:0;mso-height-percent:0;mso-width-relative:page;mso-height-relative:page;v-text-anchor:middle" o:gfxdata="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" fillcolor="#fccb10" stroked="f">
           <v:fill color2="#20425a" angle="270" colors="0 #fccb10;29491f #eb6622;36700f #20425a;1 #20425a" focus="100%" type="gradient">
             <o:fill v:ext="view" type="gradientUnscaled"/>
@@ -33989,6 +34312,22 @@
 </file>
 
 <file path=customXml/item1.xml><?xml version="1.0" encoding="utf-8"?>
+<b:Sources xmlns:b="http://schemas.openxmlformats.org/officeDocument/2006/bibliography" xmlns="http://schemas.openxmlformats.org/officeDocument/2006/bibliography" SelectedStyle="\APASixthEditionOfficeOnline.xsl" StyleName="APA" Version="6"/>
+</file>
+
+<file path=customXml/item2.xml><?xml version="1.0" encoding="utf-8"?>
+<go:gDocsCustomXmlDataStorage xmlns:go="http://customooxmlschemas.google.com/" xmlns:r="http://schemas.openxmlformats.org/officeDocument/2006/relationships">
+  <go:docsCustomData xmlns:go="http://customooxmlschemas.google.com/" roundtripDataSignature="AMtx7mhqCOZy8fwifzaun5WyXeT3vOdUcg==">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</go:docsCustomData>
+</go:gDocsCustomXmlDataStorage>
+</file>
+
+<file path=customXml/item3.xml><?xml version="1.0" encoding="utf-8"?>
+<p:properties xmlns:p="http://schemas.microsoft.com/office/2006/metadata/properties" xmlns:xsi="http://www.w3.org/2001/XMLSchema-instance" xmlns:pc="http://schemas.microsoft.com/office/infopath/2007/PartnerControls">
+  <documentManagement/>
+</p:properties>
+</file>
+
+<file path=customXml/item4.xml><?xml version="1.0" encoding="utf-8"?>
 <ct:contentTypeSchema xmlns:ct="http://schemas.microsoft.com/office/2006/metadata/contentType" xmlns:ma="http://schemas.microsoft.com/office/2006/metadata/properties/metaAttributes" ct:_="" ma:_="" ma:contentTypeName="Document" ma:contentTypeID="0x010100C383C0C396B93B44A17A7941B4F3C65B" ma:contentTypeVersion="12" ma:contentTypeDescription="Create a new document." ma:contentTypeScope="" ma:versionID="07a5c77b34c8d1d41a5f2b5c2438ceb4">
   <xsd:schema xmlns:xsd="http://www.w3.org/2001/XMLSchema" xmlns:xs="http://www.w3.org/2001/XMLSchema" xmlns:p="http://schemas.microsoft.com/office/2006/metadata/properties" xmlns:ns2="e0d390c8-6f00-4fbf-a501-bad805f3d10c" xmlns:ns3="eba7dcbf-9f83-43b2-bb06-04e08faa016f" targetNamespace="http://schemas.microsoft.com/office/2006/metadata/properties" ma:root="true" ma:fieldsID="86caefe0ed9fd768e9284ccd0d68e2a3" ns2:_="" ns3:_="">
     <xsd:import namespace="e0d390c8-6f00-4fbf-a501-bad805f3d10c"/>
@@ -34205,7 +34544,7 @@
 </ct:contentTypeSchema>
 </file>
 
-<file path=customXml/item2.xml><?xml version="1.0" encoding="utf-8"?>
+<file path=customXml/item5.xml><?xml version="1.0" encoding="utf-8"?>
 <?mso-contentType ?>
 <FormTemplates xmlns="http://schemas.microsoft.com/sharepoint/v3/contenttype/forms">
   <Display>DocumentLibraryForm</Display>
@@ -34214,23 +34553,33 @@
 </FormTemplates>
 </file>
 
-<file path=customXml/item3.xml><?xml version="1.0" encoding="utf-8"?>
-<b:Sources xmlns:b="http://schemas.openxmlformats.org/officeDocument/2006/bibliography" xmlns="http://schemas.openxmlformats.org/officeDocument/2006/bibliography" SelectedStyle="\APASixthEditionOfficeOnline.xsl" StyleName="APA" Version="6"/>
+<file path=customXml/itemProps1.xml><?xml version="1.0" encoding="utf-8"?>
+<ds:datastoreItem xmlns:ds="http://schemas.openxmlformats.org/officeDocument/2006/customXml" ds:itemID="{681F5E36-1CB9-4F14-8A34-563BA118E860}">
+  <ds:schemaRefs>
+    <ds:schemaRef ds:uri="http://schemas.openxmlformats.org/officeDocument/2006/bibliography"/>
+  </ds:schemaRefs>
+</ds:datastoreItem>
 </file>
 
-<file path=customXml/item4.xml><?xml version="1.0" encoding="utf-8"?>
-<p:properties xmlns:p="http://schemas.microsoft.com/office/2006/metadata/properties" xmlns:xsi="http://www.w3.org/2001/XMLSchema-instance" xmlns:pc="http://schemas.microsoft.com/office/infopath/2007/PartnerControls">
-  <documentManagement/>
-</p:properties>
+<file path=customXml/itemProps2.xml><?xml version="1.0" encoding="utf-8"?>
+<ds:datastoreItem xmlns:ds="http://schemas.openxmlformats.org/officeDocument/2006/customXml" ds:itemID="{11111111-1234-1234-1234-123412341234}">
+  <ds:schemaRefs>
+    <ds:schemaRef ds:uri="http://customooxmlschemas.google.com/"/>
+    <ds:schemaRef ds:uri="http://schemas.openxmlformats.org/officeDocument/2006/relationships"/>
+  </ds:schemaRefs>
+</ds:datastoreItem>
 </file>
 
-<file path=customXml/item5.xml><?xml version="1.0" encoding="utf-8"?>
-<go:gDocsCustomXmlDataStorage xmlns:go="http://customooxmlschemas.google.com/" xmlns:r="http://schemas.openxmlformats.org/officeDocument/2006/relationships">
-  <go:docsCustomData xmlns:go="http://customooxmlschemas.google.com/" roundtripDataSignature="AMtx7mhqCOZy8fwifzaun5WyXeT3vOdUcg==">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</go:docsCustomData>
-</go:gDocsCustomXmlDataStorage>
+<file path=customXml/itemProps3.xml><?xml version="1.0" encoding="utf-8"?>
+<ds:datastoreItem xmlns:ds="http://schemas.openxmlformats.org/officeDocument/2006/customXml" ds:itemID="{CF65C60A-709D-4DAC-A5CD-B241E4D8F5F0}">
+  <ds:schemaRefs>
+    <ds:schemaRef ds:uri="http://schemas.microsoft.com/office/2006/metadata/properties"/>
+    <ds:schemaRef ds:uri="http://schemas.microsoft.com/office/infopath/2007/PartnerControls"/>
+  </ds:schemaRefs>
+</ds:datastoreItem>
 </file>
 
-<file path=customXml/itemProps1.xml><?xml version="1.0" encoding="utf-8"?>
+<file path=customXml/itemProps4.xml><?xml version="1.0" encoding="utf-8"?>
 <ds:datastoreItem xmlns:ds="http://schemas.openxmlformats.org/officeDocument/2006/customXml" ds:itemID="{036FB32A-8C76-4D47-92A5-FB8B7FC43B8F}">
   <ds:schemaRefs>
     <ds:schemaRef ds:uri="http://schemas.microsoft.com/office/2006/metadata/contentType"/>
@@ -34249,36 +34598,10 @@
 </ds:datastoreItem>
 </file>
 
-<file path=customXml/itemProps2.xml><?xml version="1.0" encoding="utf-8"?>
+<file path=customXml/itemProps5.xml><?xml version="1.0" encoding="utf-8"?>
 <ds:datastoreItem xmlns:ds="http://schemas.openxmlformats.org/officeDocument/2006/customXml" ds:itemID="{C001BF8C-E2C9-4CC2-8D14-C5D686FC90DB}">
   <ds:schemaRefs>
     <ds:schemaRef ds:uri="http://schemas.microsoft.com/sharepoint/v3/contenttype/forms"/>
   </ds:schemaRefs>
 </ds:datastoreItem>
-</file>
-
-<file path=customXml/itemProps3.xml><?xml version="1.0" encoding="utf-8"?>
-<ds:datastoreItem xmlns:ds="http://schemas.openxmlformats.org/officeDocument/2006/customXml" ds:itemID="{681F5E36-1CB9-4F14-8A34-563BA118E860}">
-  <ds:schemaRefs>
-    <ds:schemaRef ds:uri="http://schemas.openxmlformats.org/officeDocument/2006/bibliography"/>
-  </ds:schemaRefs>
-</ds:datastoreItem>
-</file>
-
-<file path=customXml/itemProps4.xml><?xml version="1.0" encoding="utf-8"?>
-<ds:datastoreItem xmlns:ds="http://schemas.openxmlformats.org/officeDocument/2006/customXml" ds:itemID="{CF65C60A-709D-4DAC-A5CD-B241E4D8F5F0}">
-  <ds:schemaRefs>
-    <ds:schemaRef ds:uri="http://schemas.microsoft.com/office/2006/metadata/properties"/>
-    <ds:schemaRef ds:uri="http://schemas.microsoft.com/office/infopath/2007/PartnerControls"/>
-  </ds:schemaRefs>
-</ds:datastoreItem>
-</file>
-
-<file path=customXml/itemProps5.xml><?xml version="1.0" encoding="utf-8"?>
-<ds:datastoreItem xmlns:ds="http://schemas.openxmlformats.org/officeDocument/2006/customXml" ds:itemID="{11111111-1234-1234-1234-123412341234}">
-  <ds:schemaRefs>
-    <ds:schemaRef ds:uri="http://customooxmlschemas.google.com/"/>
-    <ds:schemaRef ds:uri="http://schemas.openxmlformats.org/officeDocument/2006/relationships"/>
-  </ds:schemaRefs>
-</ds:datastoreItem>
 </file>
</xml_diff>